<commit_message>
first Market function and IClass population behavior draft written in doc.
</commit_message>
<xml_diff>
--- a/Designs/Main Funcs.docx
+++ b/Designs/Main Funcs.docx
@@ -4078,6 +4078,160 @@
         <w:spacing w:before="0" w:beforeAutospacing="off" w:after="160" w:afterAutospacing="off" w:line="279" w:lineRule="auto"/>
         <w:ind w:left="0" w:right="0"/>
         <w:jc w:val="left"/>
+        <w:rPr>
+          <w:b w:val="1"/>
+          <w:bCs w:val="1"/>
+          <w:sz w:val="28"/>
+          <w:szCs w:val="28"/>
+        </w:rPr>
+      </w:pPr>
+      <w:r>
+        <w:rPr>
+          <w:b w:val="1"/>
+          <w:bCs w:val="1"/>
+          <w:sz w:val="28"/>
+          <w:szCs w:val="28"/>
+        </w:rPr>
+        <w:t xml:space="preserve">Fatigue </w:t>
+      </w:r>
+      <w:r>
+        <w:rPr>
+          <w:b w:val="1"/>
+          <w:bCs w:val="1"/>
+          <w:sz w:val="28"/>
+          <w:szCs w:val="28"/>
+        </w:rPr>
+        <w:t>State</w:t>
+      </w:r>
+    </w:p>
+    <w:p>
+      <w:pPr>
+        <w:pStyle w:val="Normal"/>
+        <w:suppressLineNumbers w:val="0"/>
+        <w:bidi w:val="0"/>
+        <w:spacing w:before="0" w:beforeAutospacing="off" w:after="160" w:afterAutospacing="off" w:line="279" w:lineRule="auto"/>
+        <w:ind w:left="0" w:right="0"/>
+        <w:jc w:val="left"/>
+      </w:pPr>
+      <w:r>
+        <w:rPr/>
+        <w:t xml:space="preserve">We </w:t>
+      </w:r>
+      <w:r>
+        <w:rPr/>
+        <w:t xml:space="preserve">just say that the descripted behavior above </w:t>
+      </w:r>
+      <w:r>
+        <w:rPr/>
+        <w:t>is when the Capacity is</w:t>
+      </w:r>
+      <w:r>
+        <w:rPr/>
+        <w:t xml:space="preserve"> up to 30%, because when the Citizen </w:t>
+      </w:r>
+      <w:r>
+        <w:rPr/>
+        <w:t xml:space="preserve">lacked Satisfy at minimum basic necessities level, </w:t>
+      </w:r>
+      <w:r>
+        <w:rPr/>
+        <w:t>or even when the Player force the population to do it, the Citizen</w:t>
+      </w:r>
+      <w:r>
+        <w:rPr/>
+        <w:t>s</w:t>
+      </w:r>
+      <w:r>
+        <w:rPr/>
+        <w:t xml:space="preserve"> that use their 30% of Cap</w:t>
+      </w:r>
+      <w:r>
+        <w:rPr/>
+        <w:t>acity left</w:t>
+      </w:r>
+      <w:r>
+        <w:rPr/>
+        <w:t>, they</w:t>
+      </w:r>
+      <w:r>
+        <w:rPr/>
+        <w:t xml:space="preserve"> enter</w:t>
+      </w:r>
+      <w:r>
+        <w:rPr/>
+        <w:t xml:space="preserve"> in </w:t>
+      </w:r>
+      <w:r>
+        <w:rPr/>
+        <w:t>the so-called</w:t>
+      </w:r>
+      <w:r>
+        <w:rPr/>
+        <w:t xml:space="preserve"> Fatigue </w:t>
+      </w:r>
+      <w:r>
+        <w:rPr/>
+        <w:t>S</w:t>
+      </w:r>
+      <w:r>
+        <w:rPr/>
+        <w:t>tate</w:t>
+      </w:r>
+      <w:r>
+        <w:rPr/>
+        <w:t xml:space="preserve">, where every point used penalize the starting points of the next Turn, </w:t>
+      </w:r>
+      <w:r>
+        <w:rPr/>
+        <w:t xml:space="preserve">and for each extra point used an accumulator that </w:t>
+      </w:r>
+      <w:r>
+        <w:rPr/>
+        <w:t xml:space="preserve">multiply the </w:t>
+      </w:r>
+      <w:r>
+        <w:rPr/>
+        <w:t>effect</w:t>
+      </w:r>
+      <w:r>
+        <w:rPr/>
+        <w:t xml:space="preserve"> is set up, while the total points used in the Fatigue State will be </w:t>
+      </w:r>
+      <w:r>
+        <w:rPr/>
+        <w:t>subtracting</w:t>
+      </w:r>
+      <w:r>
+        <w:rPr/>
+        <w:t xml:space="preserve"> the </w:t>
+      </w:r>
+      <w:proofErr w:type="gramStart"/>
+      <w:r>
+        <w:rPr/>
+        <w:t>Hea</w:t>
+      </w:r>
+      <w:r>
+        <w:rPr/>
+        <w:t>lth</w:t>
+      </w:r>
+      <w:proofErr w:type="gramEnd"/>
+      <w:r>
+        <w:rPr/>
+        <w:t xml:space="preserve"> property.</w:t>
+      </w:r>
+      <w:r>
+        <w:rPr/>
+        <w:t xml:space="preserve"> This use makes the Citizen more vulnerable to Sickness, so, keep it in mind.</w:t>
+      </w:r>
+    </w:p>
+    <w:p>
+      <w:pPr>
+        <w:pStyle w:val="Normal"/>
+        <w:suppressLineNumbers w:val="0"/>
+        <w:bidi w:val="0"/>
+        <w:spacing w:before="0" w:beforeAutospacing="off" w:after="160" w:afterAutospacing="off" w:line="279" w:lineRule="auto"/>
+        <w:ind w:left="0" w:right="0"/>
+        <w:jc w:val="left"/>
       </w:pPr>
     </w:p>
     <w:p>
@@ -5177,6 +5331,90 @@
         <w:rPr/>
         <w:t>Supply property within the same Citizen</w:t>
       </w:r>
+      <w:r>
+        <w:rPr/>
+        <w:t>.</w:t>
+      </w:r>
+      <w:r>
+        <w:rPr/>
+        <w:t xml:space="preserve"> But how does the people want to offer their Stock? In what measure? </w:t>
+      </w:r>
+      <w:r>
+        <w:rPr/>
+        <w:t>Because this varies across cycles, so to speak, in the first “turns” the offer tend</w:t>
+      </w:r>
+      <w:r>
+        <w:rPr/>
+        <w:t>s</w:t>
+      </w:r>
+      <w:r>
+        <w:rPr/>
+        <w:t xml:space="preserve"> </w:t>
+      </w:r>
+      <w:r>
+        <w:rPr/>
+        <w:t xml:space="preserve">to </w:t>
+      </w:r>
+      <w:r>
+        <w:rPr/>
+        <w:t>save “stocks”</w:t>
+      </w:r>
+      <w:r>
+        <w:rPr/>
+        <w:t xml:space="preserve">, just because few people can supply few necessities with a short productive chain, </w:t>
+      </w:r>
+      <w:r>
+        <w:rPr/>
+        <w:t>but just when they accumulate more of that they can produce easier, they beco</w:t>
+      </w:r>
+      <w:r>
+        <w:rPr/>
+        <w:t xml:space="preserve">me to push bid to the market producing deflation, this begins to </w:t>
+      </w:r>
+      <w:r>
+        <w:rPr/>
+        <w:t>release hand of work, but let’s not go any further.</w:t>
+      </w:r>
+      <w:r>
+        <w:rPr/>
+        <w:t xml:space="preserve"> First let’s solve the first stage</w:t>
+      </w:r>
+      <w:r>
+        <w:rPr/>
+        <w:t xml:space="preserve">, where a Citizen get, for example from some </w:t>
+      </w:r>
+      <w:proofErr w:type="spellStart"/>
+      <w:r>
+        <w:rPr/>
+        <w:t>IRawProduct</w:t>
+      </w:r>
+      <w:proofErr w:type="spellEnd"/>
+      <w:r>
+        <w:rPr/>
+        <w:t xml:space="preserve"> Product, so he just </w:t>
+      </w:r>
+      <w:r>
+        <w:rPr/>
+        <w:t>works</w:t>
+      </w:r>
+      <w:r>
+        <w:rPr/>
+        <w:t xml:space="preserve"> and obtain a</w:t>
+      </w:r>
+      <w:r>
+        <w:rPr/>
+        <w:t xml:space="preserve"> </w:t>
+      </w:r>
+      <w:proofErr w:type="spellStart"/>
+      <w:r>
+        <w:rPr/>
+        <w:t>IManufacturedProduct</w:t>
+      </w:r>
+      <w:proofErr w:type="spellEnd"/>
+      <w:r>
+        <w:rPr/>
+        <w:t xml:space="preserve"> Product that he can supply.</w:t>
+      </w:r>
     </w:p>
     <w:p>
       <w:pPr>
@@ -5187,6 +5425,1173 @@
         <w:ind w:left="0" w:right="0"/>
         <w:jc w:val="left"/>
       </w:pPr>
+      <w:r>
+        <w:rPr/>
+        <w:t xml:space="preserve">With the products produced aren’t enough to satisfy all the </w:t>
+      </w:r>
+      <w:r>
+        <w:rPr/>
+        <w:t>minimum</w:t>
+      </w:r>
+      <w:r>
+        <w:rPr/>
+        <w:t xml:space="preserve"> </w:t>
+      </w:r>
+      <w:r>
+        <w:rPr/>
+        <w:t>necessities required, so he will not trust over the other work</w:t>
+      </w:r>
+      <w:r>
+        <w:rPr/>
+        <w:t>ers</w:t>
+      </w:r>
+      <w:r>
+        <w:rPr/>
+        <w:t xml:space="preserve">, he </w:t>
+      </w:r>
+      <w:r>
+        <w:rPr/>
+        <w:t>procures</w:t>
+      </w:r>
+      <w:r>
+        <w:rPr/>
+        <w:t xml:space="preserve"> </w:t>
+      </w:r>
+      <w:r>
+        <w:rPr/>
+        <w:t xml:space="preserve">work and give out </w:t>
+      </w:r>
+      <w:r>
+        <w:rPr/>
+        <w:t xml:space="preserve">the 70% of his Capacity to satisfy all of them, but the </w:t>
+      </w:r>
+      <w:r>
+        <w:rPr/>
+        <w:t>circumstances</w:t>
+      </w:r>
+      <w:r>
+        <w:rPr/>
+        <w:t xml:space="preserve">, and </w:t>
+      </w:r>
+      <w:r>
+        <w:rPr/>
+        <w:t>the resources locations</w:t>
+      </w:r>
+      <w:r>
+        <w:rPr/>
+        <w:t xml:space="preserve">, will lead </w:t>
+      </w:r>
+      <w:r>
+        <w:rPr/>
+        <w:t xml:space="preserve">the society to divide their work and value everything according to his provision and </w:t>
+      </w:r>
+      <w:r>
+        <w:rPr/>
+        <w:t>genuine Demand</w:t>
+      </w:r>
+      <w:r>
+        <w:rPr/>
+        <w:t>, descripted above</w:t>
+      </w:r>
+      <w:r>
+        <w:rPr/>
+        <w:t>.</w:t>
+      </w:r>
+      <w:r>
+        <w:rPr/>
+        <w:t xml:space="preserve"> Because he will not sacrif</w:t>
+      </w:r>
+      <w:r>
+        <w:rPr/>
+        <w:t xml:space="preserve">ice </w:t>
+      </w:r>
+      <w:r>
+        <w:rPr/>
+        <w:t xml:space="preserve">Fatigue points to do something that other people offer for something that he already </w:t>
+      </w:r>
+      <w:r>
+        <w:rPr/>
+        <w:t>has too much</w:t>
+      </w:r>
+      <w:r>
+        <w:rPr/>
+        <w:t xml:space="preserve"> (unless, as I told, that you as Player force them to do specific things)</w:t>
+      </w:r>
+      <w:r>
+        <w:rPr/>
+        <w:t>.</w:t>
+      </w:r>
+    </w:p>
+    <w:p>
+      <w:pPr>
+        <w:pStyle w:val="Normal"/>
+        <w:suppressLineNumbers w:val="0"/>
+        <w:bidi w:val="0"/>
+        <w:spacing w:before="0" w:beforeAutospacing="off" w:after="160" w:afterAutospacing="off" w:line="279" w:lineRule="auto"/>
+        <w:ind w:left="0" w:right="0"/>
+        <w:jc w:val="left"/>
+      </w:pPr>
+      <w:r>
+        <w:rPr/>
+        <w:t xml:space="preserve">So, he will offer the Stock that has and value it with the Capital </w:t>
+      </w:r>
+      <w:r>
+        <w:rPr/>
+        <w:t>available and if he lacks something then he will Supply</w:t>
+      </w:r>
+      <w:r>
+        <w:rPr/>
+        <w:t xml:space="preserve"> their Stock</w:t>
+      </w:r>
+      <w:r>
+        <w:rPr/>
+        <w:t xml:space="preserve"> </w:t>
+      </w:r>
+      <w:r>
+        <w:rPr/>
+        <w:t>–</w:t>
+      </w:r>
+      <w:r>
+        <w:rPr/>
+        <w:t xml:space="preserve">or his Capital in the worse cases– </w:t>
+      </w:r>
+      <w:r>
+        <w:rPr/>
+        <w:t xml:space="preserve">at </w:t>
+      </w:r>
+      <w:r>
+        <w:rPr/>
+        <w:t xml:space="preserve">Ask </w:t>
+      </w:r>
+      <w:r>
+        <w:rPr/>
+        <w:t xml:space="preserve">Price, just as before, when the same Citizen, but in the opposite operation, </w:t>
+      </w:r>
+      <w:r>
+        <w:rPr/>
+        <w:t xml:space="preserve">the Products he wants to consume, and at the same time he doesn’t have in </w:t>
+      </w:r>
+      <w:r>
+        <w:rPr/>
+        <w:t xml:space="preserve">his Stock or Capital, he will Demand it at </w:t>
+      </w:r>
+      <w:r>
+        <w:rPr/>
+        <w:t>Bid</w:t>
+      </w:r>
+      <w:r>
+        <w:rPr/>
+        <w:t xml:space="preserve"> Price.</w:t>
+      </w:r>
+    </w:p>
+    <w:p>
+      <w:pPr>
+        <w:pStyle w:val="Normal"/>
+        <w:suppressLineNumbers w:val="0"/>
+        <w:bidi w:val="0"/>
+        <w:spacing w:before="0" w:beforeAutospacing="off" w:after="160" w:afterAutospacing="off" w:line="279" w:lineRule="auto"/>
+        <w:ind w:left="0" w:right="0"/>
+        <w:jc w:val="left"/>
+      </w:pPr>
+    </w:p>
+    <w:p>
+      <w:pPr>
+        <w:pStyle w:val="Normal"/>
+        <w:suppressLineNumbers w:val="0"/>
+        <w:bidi w:val="0"/>
+        <w:spacing w:before="0" w:beforeAutospacing="off" w:after="160" w:afterAutospacing="off" w:line="279" w:lineRule="auto"/>
+        <w:ind w:left="0" w:right="0"/>
+        <w:jc w:val="left"/>
+        <w:rPr>
+          <w:b w:val="1"/>
+          <w:bCs w:val="1"/>
+          <w:i w:val="1"/>
+          <w:iCs w:val="1"/>
+        </w:rPr>
+      </w:pPr>
+      <w:r>
+        <w:rPr>
+          <w:b w:val="1"/>
+          <w:bCs w:val="1"/>
+          <w:i w:val="1"/>
+          <w:iCs w:val="1"/>
+        </w:rPr>
+        <w:t>Great! Now that we got the entire Market structure, is that all?</w:t>
+      </w:r>
+    </w:p>
+    <w:p>
+      <w:pPr>
+        <w:pStyle w:val="Normal"/>
+        <w:suppressLineNumbers w:val="0"/>
+        <w:bidi w:val="0"/>
+        <w:spacing w:before="0" w:beforeAutospacing="off" w:after="160" w:afterAutospacing="off" w:line="279" w:lineRule="auto"/>
+        <w:ind w:left="0" w:right="0"/>
+        <w:jc w:val="left"/>
+      </w:pPr>
+      <w:r>
+        <w:rPr/>
+        <w:t>Well, now that we got the Market function, we go to see what happens with the saves that naturally the peo</w:t>
+      </w:r>
+      <w:r>
+        <w:rPr/>
+        <w:t>p</w:t>
+      </w:r>
+      <w:r>
+        <w:rPr/>
+        <w:t xml:space="preserve">le </w:t>
+      </w:r>
+      <w:r>
+        <w:rPr/>
+        <w:t>are going</w:t>
+      </w:r>
+      <w:r>
+        <w:rPr/>
+        <w:t xml:space="preserve"> </w:t>
+      </w:r>
+      <w:r>
+        <w:rPr/>
+        <w:t>to</w:t>
+      </w:r>
+      <w:r>
+        <w:rPr/>
+        <w:t xml:space="preserve"> be</w:t>
+      </w:r>
+      <w:r>
+        <w:rPr/>
+        <w:t xml:space="preserve"> ha</w:t>
+      </w:r>
+      <w:r>
+        <w:rPr/>
+        <w:t>v</w:t>
+      </w:r>
+      <w:r>
+        <w:rPr/>
+        <w:t>ing</w:t>
+      </w:r>
+      <w:r>
+        <w:rPr/>
+        <w:t xml:space="preserve"> through the working weeks and months, unless they suffer an external Shock, </w:t>
+      </w:r>
+      <w:r>
+        <w:rPr/>
+        <w:t>but when that process happens the people begins to specialize</w:t>
+      </w:r>
+      <w:r>
+        <w:rPr/>
+        <w:t>, and the people begin to save</w:t>
+      </w:r>
+      <w:r>
+        <w:rPr/>
+        <w:t xml:space="preserve"> Stock and keep the other products unconsumed, so they begin to accumulate Capital</w:t>
+      </w:r>
+    </w:p>
+    <w:p>
+      <w:pPr>
+        <w:pStyle w:val="Normal"/>
+        <w:suppressLineNumbers w:val="0"/>
+        <w:bidi w:val="0"/>
+        <w:spacing w:before="0" w:beforeAutospacing="off" w:after="160" w:afterAutospacing="off" w:line="279" w:lineRule="auto"/>
+        <w:ind w:left="0" w:right="0"/>
+        <w:jc w:val="left"/>
+      </w:pPr>
+    </w:p>
+    <w:p>
+      <w:pPr>
+        <w:pStyle w:val="Normal"/>
+        <w:suppressLineNumbers w:val="0"/>
+        <w:bidi w:val="0"/>
+        <w:spacing w:before="0" w:beforeAutospacing="off" w:after="160" w:afterAutospacing="off" w:line="279" w:lineRule="auto"/>
+        <w:ind w:left="0" w:right="0"/>
+        <w:jc w:val="left"/>
+      </w:pPr>
+      <w:r>
+        <w:rPr>
+          <w:b w:val="1"/>
+          <w:bCs w:val="1"/>
+          <w:sz w:val="28"/>
+          <w:szCs w:val="28"/>
+        </w:rPr>
+        <w:t>Capital property</w:t>
+      </w:r>
+    </w:p>
+    <w:p>
+      <w:pPr>
+        <w:pStyle w:val="Normal"/>
+        <w:suppressLineNumbers w:val="0"/>
+        <w:bidi w:val="0"/>
+        <w:spacing w:before="0" w:beforeAutospacing="off" w:after="160" w:afterAutospacing="off" w:line="279" w:lineRule="auto"/>
+        <w:ind w:left="0" w:right="0"/>
+        <w:jc w:val="left"/>
+      </w:pPr>
+      <w:r>
+        <w:rPr/>
+        <w:t xml:space="preserve">The Capital is nothing more than the “products” the Citizen bought but not consume, after all, </w:t>
+      </w:r>
+      <w:r>
+        <w:rPr/>
+        <w:t xml:space="preserve">he wants to save not only that of what he produces, the Stock, </w:t>
+      </w:r>
+      <w:r>
+        <w:rPr/>
+        <w:t xml:space="preserve">he wants to save the rest and that is the </w:t>
+      </w:r>
+      <w:r>
+        <w:rPr/>
+        <w:t xml:space="preserve">rest of the Product kinds, </w:t>
+      </w:r>
+      <w:r>
+        <w:rPr/>
+        <w:t>then the quantities are set by the ratios that managed among its necessity priorities.</w:t>
+      </w:r>
+    </w:p>
+    <w:p>
+      <w:pPr>
+        <w:pStyle w:val="Normal"/>
+        <w:suppressLineNumbers w:val="0"/>
+        <w:bidi w:val="0"/>
+        <w:spacing w:before="0" w:beforeAutospacing="off" w:after="160" w:afterAutospacing="off" w:line="279" w:lineRule="auto"/>
+        <w:ind w:left="0" w:right="0"/>
+        <w:jc w:val="left"/>
+      </w:pPr>
+      <w:r>
+        <w:rPr/>
+        <w:t xml:space="preserve">The accumulation starts and a </w:t>
+      </w:r>
+      <w:r>
+        <w:rPr/>
+        <w:t xml:space="preserve">Currency will be preferred, this subject will be explained soon later, </w:t>
+      </w:r>
+      <w:r>
+        <w:rPr/>
+        <w:t>and that is the consequence of the massive accumulation of that particular Product.</w:t>
+      </w:r>
+      <w:r>
+        <w:rPr/>
+        <w:t xml:space="preserve"> When this process is complete the Capital obtained is easier to develop some primitive level of </w:t>
+      </w:r>
+      <w:proofErr w:type="spellStart"/>
+      <w:r>
+        <w:rPr/>
+        <w:t>IFinanceSector</w:t>
+      </w:r>
+      <w:proofErr w:type="spellEnd"/>
+      <w:r>
+        <w:rPr/>
+        <w:t xml:space="preserve"> “products” </w:t>
+      </w:r>
+      <w:r>
+        <w:rPr/>
+        <w:t xml:space="preserve">to powered the impulse of economy, basically lending the Capital that will not be used, this process is basically the end of all Capital process, </w:t>
+      </w:r>
+      <w:r>
+        <w:rPr/>
+        <w:t xml:space="preserve">lending or borrowing money to create new jobs that are </w:t>
+      </w:r>
+      <w:r>
+        <w:rPr/>
+        <w:t xml:space="preserve">more distant to the consume layer, widening the </w:t>
+      </w:r>
+      <w:r>
+        <w:rPr/>
+        <w:t xml:space="preserve">productive chain </w:t>
+      </w:r>
+      <w:r>
+        <w:rPr/>
+        <w:t>length</w:t>
+      </w:r>
+      <w:r>
+        <w:rPr/>
+        <w:t xml:space="preserve">, creating work that will create Tools to do faster the primal work, boosting </w:t>
+      </w:r>
+      <w:r>
+        <w:rPr/>
+        <w:t xml:space="preserve">the </w:t>
+      </w:r>
+      <w:r>
+        <w:rPr/>
+        <w:t xml:space="preserve">final </w:t>
+      </w:r>
+      <w:r>
+        <w:rPr/>
+        <w:t>consume output.</w:t>
+      </w:r>
+    </w:p>
+    <w:p>
+      <w:pPr>
+        <w:pStyle w:val="Normal"/>
+        <w:suppressLineNumbers w:val="0"/>
+        <w:bidi w:val="0"/>
+        <w:spacing w:before="0" w:beforeAutospacing="off" w:after="160" w:afterAutospacing="off" w:line="279" w:lineRule="auto"/>
+        <w:ind w:left="0" w:right="0"/>
+        <w:jc w:val="left"/>
+      </w:pPr>
+      <w:r>
+        <w:rPr/>
+        <w:t xml:space="preserve">The Financial Sector is somewhat magical, </w:t>
+      </w:r>
+      <w:r>
+        <w:rPr/>
+        <w:t xml:space="preserve">it consists mainly in two activities, </w:t>
+      </w:r>
+      <w:r>
+        <w:rPr/>
+        <w:t xml:space="preserve">lend and borrow, anybody that has extra Capital that will not consume will want to lend his money no matter how much, but only those who </w:t>
+      </w:r>
+      <w:r>
+        <w:rPr/>
+        <w:t>provide</w:t>
+      </w:r>
+      <w:r>
+        <w:rPr/>
+        <w:t xml:space="preserve"> the service of hold, guard but mainly lend all the part of the money that</w:t>
+      </w:r>
+      <w:r>
+        <w:rPr/>
+        <w:t xml:space="preserve"> has been lend by the real savers, so we have </w:t>
+      </w:r>
+      <w:r>
+        <w:rPr/>
+        <w:t>two layers of money path, the last is the Banker</w:t>
+      </w:r>
+      <w:r>
+        <w:rPr/>
+        <w:t xml:space="preserve"> and the first are “traders”, </w:t>
+      </w:r>
+      <w:r>
+        <w:rPr/>
+        <w:t>they are “traders” because they buy and sell financial assets, but “bankers</w:t>
+      </w:r>
+      <w:r>
+        <w:rPr/>
+        <w:t>” manage that money</w:t>
+      </w:r>
+      <w:r>
+        <w:rPr/>
+        <w:t xml:space="preserve">, literally they borrow that assets saved by traders, </w:t>
+      </w:r>
+      <w:r>
+        <w:rPr/>
+        <w:t>and lend a safe part</w:t>
+      </w:r>
+      <w:r>
+        <w:rPr/>
+        <w:t xml:space="preserve"> of it to the last borrowers</w:t>
+      </w:r>
+      <w:r>
+        <w:rPr/>
+        <w:t>,</w:t>
+      </w:r>
+      <w:r>
+        <w:rPr/>
+        <w:t xml:space="preserve"> that are basically the “investors”, but </w:t>
+      </w:r>
+      <w:r>
+        <w:rPr/>
+        <w:t xml:space="preserve">Investor </w:t>
+      </w:r>
+      <w:r>
+        <w:rPr/>
+        <w:t xml:space="preserve">is not a </w:t>
+      </w:r>
+      <w:proofErr w:type="spellStart"/>
+      <w:r>
+        <w:rPr/>
+        <w:t>INiche</w:t>
+      </w:r>
+      <w:proofErr w:type="spellEnd"/>
+      <w:r>
+        <w:rPr/>
+        <w:t xml:space="preserve"> </w:t>
+      </w:r>
+      <w:r>
+        <w:rPr/>
+        <w:t xml:space="preserve">object inherited class, is one of the three </w:t>
+      </w:r>
+      <w:proofErr w:type="spellStart"/>
+      <w:r>
+        <w:rPr/>
+        <w:t>IClass</w:t>
+      </w:r>
+      <w:proofErr w:type="spellEnd"/>
+      <w:r>
+        <w:rPr/>
+        <w:t xml:space="preserve"> o</w:t>
+      </w:r>
+      <w:r>
+        <w:rPr/>
+        <w:t xml:space="preserve">bject inherited class, </w:t>
+      </w:r>
+      <w:r>
+        <w:rPr/>
+        <w:t xml:space="preserve">that’s </w:t>
+      </w:r>
+      <w:r>
+        <w:rPr/>
+        <w:t xml:space="preserve">because the way to manage its business, but the Capital ends in the “investors” hands, </w:t>
+      </w:r>
+      <w:r>
+        <w:rPr/>
+        <w:t>and it’s because of this that Capital is always in use</w:t>
+      </w:r>
+      <w:r>
+        <w:rPr/>
+        <w:t xml:space="preserve"> in the productive chain creating new sources of jobs and widening its com</w:t>
+      </w:r>
+      <w:r>
+        <w:rPr/>
+        <w:t>plexity.</w:t>
+      </w:r>
+    </w:p>
+    <w:p>
+      <w:pPr>
+        <w:pStyle w:val="Normal"/>
+        <w:suppressLineNumbers w:val="0"/>
+        <w:bidi w:val="0"/>
+        <w:spacing w:before="0" w:beforeAutospacing="off" w:after="160" w:afterAutospacing="off" w:line="279" w:lineRule="auto"/>
+        <w:ind w:left="0" w:right="0"/>
+        <w:jc w:val="left"/>
+      </w:pPr>
+    </w:p>
+    <w:p>
+      <w:pPr>
+        <w:pStyle w:val="Normal"/>
+        <w:suppressLineNumbers w:val="0"/>
+        <w:bidi w:val="0"/>
+        <w:spacing w:before="0" w:beforeAutospacing="off" w:after="160" w:afterAutospacing="off" w:line="279" w:lineRule="auto"/>
+        <w:ind w:left="0" w:right="0"/>
+        <w:jc w:val="left"/>
+        <w:rPr>
+          <w:b w:val="1"/>
+          <w:bCs w:val="1"/>
+          <w:sz w:val="28"/>
+          <w:szCs w:val="28"/>
+        </w:rPr>
+      </w:pPr>
+      <w:proofErr w:type="spellStart"/>
+      <w:r>
+        <w:rPr>
+          <w:b w:val="1"/>
+          <w:bCs w:val="1"/>
+          <w:sz w:val="28"/>
+          <w:szCs w:val="28"/>
+        </w:rPr>
+        <w:t>IClass</w:t>
+      </w:r>
+      <w:proofErr w:type="spellEnd"/>
+      <w:r>
+        <w:rPr>
+          <w:b w:val="1"/>
+          <w:bCs w:val="1"/>
+          <w:sz w:val="28"/>
+          <w:szCs w:val="28"/>
+        </w:rPr>
+        <w:t xml:space="preserve"> interface</w:t>
+      </w:r>
+    </w:p>
+    <w:p>
+      <w:pPr>
+        <w:pStyle w:val="Normal"/>
+        <w:suppressLineNumbers w:val="0"/>
+        <w:bidi w:val="0"/>
+        <w:spacing w:before="0" w:beforeAutospacing="off" w:after="160" w:afterAutospacing="off" w:line="279" w:lineRule="auto"/>
+        <w:ind w:left="0" w:right="0"/>
+        <w:jc w:val="left"/>
+      </w:pPr>
+      <w:r>
+        <w:rPr/>
+        <w:t>This interface declares different ways or structures to make money, one is with your labor force, the most basic way to earn a living</w:t>
+      </w:r>
+      <w:r>
+        <w:rPr/>
+        <w:t>, the production chain description all above is basically that Class named</w:t>
+      </w:r>
+      <w:r>
+        <w:rPr/>
+        <w:t xml:space="preserve"> Employee. Investors, instead of “employees”, </w:t>
+      </w:r>
+      <w:r>
+        <w:rPr/>
+        <w:t xml:space="preserve">borrow money or take from saves (this is </w:t>
+      </w:r>
+      <w:r>
+        <w:rPr/>
+        <w:t>practically</w:t>
+      </w:r>
+      <w:r>
+        <w:rPr/>
+        <w:t xml:space="preserve"> unusually)</w:t>
+      </w:r>
+      <w:r>
+        <w:rPr/>
+        <w:t xml:space="preserve"> to create and manage a business, so they work substantially different.</w:t>
+      </w:r>
+      <w:r>
+        <w:rPr/>
+        <w:t xml:space="preserve"> And the last ones are the “owners”</w:t>
+      </w:r>
+      <w:r>
+        <w:rPr/>
+        <w:t xml:space="preserve"> that charge a fixed rent (fluctuant as every Price) over a Building</w:t>
+      </w:r>
+      <w:r>
+        <w:rPr/>
+        <w:t xml:space="preserve"> (this object includes open field as </w:t>
+      </w:r>
+      <w:r>
+        <w:rPr/>
+        <w:t>human property</w:t>
+      </w:r>
+      <w:r>
+        <w:rPr/>
+        <w:t>)</w:t>
+      </w:r>
+      <w:r>
+        <w:rPr/>
+        <w:t>.</w:t>
+      </w:r>
+    </w:p>
+    <w:p>
+      <w:pPr>
+        <w:pStyle w:val="Normal"/>
+        <w:suppressLineNumbers w:val="0"/>
+        <w:bidi w:val="0"/>
+        <w:spacing w:before="0" w:beforeAutospacing="off" w:after="160" w:afterAutospacing="off" w:line="279" w:lineRule="auto"/>
+        <w:ind w:left="0" w:right="0"/>
+        <w:jc w:val="left"/>
+      </w:pPr>
+      <w:r>
+        <w:rPr/>
+        <w:t xml:space="preserve">Practically “employees” are explained, everybody starts as </w:t>
+      </w:r>
+      <w:r>
+        <w:rPr/>
+        <w:t>an</w:t>
+      </w:r>
+      <w:r>
+        <w:rPr/>
+        <w:t xml:space="preserve"> employee if they start with nothing </w:t>
+      </w:r>
+      <w:r>
+        <w:rPr/>
+        <w:t>more than their bare hands.</w:t>
+      </w:r>
+      <w:r>
+        <w:rPr/>
+        <w:t xml:space="preserve"> </w:t>
+      </w:r>
+      <w:r>
+        <w:rPr/>
+        <w:t xml:space="preserve">Now we got to understand </w:t>
+      </w:r>
+      <w:r>
+        <w:rPr/>
+        <w:t>how does the Investor and Owner business works, and of these two, “owners” have the simplest part</w:t>
+      </w:r>
+      <w:r>
+        <w:rPr/>
+        <w:t xml:space="preserve"> to explain, they offer</w:t>
+      </w:r>
+      <w:r>
+        <w:rPr/>
+        <w:t xml:space="preserve"> a property or Product from </w:t>
+      </w:r>
+      <w:proofErr w:type="spellStart"/>
+      <w:r>
+        <w:rPr/>
+        <w:t>IRealStateSector</w:t>
+      </w:r>
+      <w:proofErr w:type="spellEnd"/>
+      <w:r>
+        <w:rPr/>
+        <w:t xml:space="preserve"> interface, the Rent</w:t>
+      </w:r>
+      <w:r>
+        <w:rPr/>
+        <w:t xml:space="preserve"> is the fixed income they gained. </w:t>
+      </w:r>
+      <w:r>
+        <w:rPr/>
+        <w:t>A Citizen can have several “classes” at the time, so they can have a Rent while work in another areas.</w:t>
+      </w:r>
+      <w:r>
+        <w:rPr/>
+        <w:t xml:space="preserve"> The Rent is also, of course, the value or current Price of </w:t>
+      </w:r>
+      <w:r>
+        <w:rPr/>
+        <w:t>a leasing Product, and fluctuates accordingly.</w:t>
+      </w:r>
+    </w:p>
+    <w:p>
+      <w:pPr>
+        <w:pStyle w:val="Normal"/>
+        <w:suppressLineNumbers w:val="0"/>
+        <w:bidi w:val="0"/>
+        <w:spacing w:before="0" w:beforeAutospacing="off" w:after="160" w:afterAutospacing="off" w:line="279" w:lineRule="auto"/>
+        <w:ind w:left="0" w:right="0"/>
+        <w:jc w:val="left"/>
+        <w:rPr>
+          <w:b w:val="1"/>
+          <w:bCs w:val="1"/>
+          <w:sz w:val="28"/>
+          <w:szCs w:val="28"/>
+        </w:rPr>
+      </w:pPr>
+      <w:r>
+        <w:rPr>
+          <w:b w:val="1"/>
+          <w:bCs w:val="1"/>
+          <w:sz w:val="28"/>
+          <w:szCs w:val="28"/>
+        </w:rPr>
+        <w:t xml:space="preserve">Investor </w:t>
+      </w:r>
+      <w:r>
+        <w:rPr>
+          <w:b w:val="1"/>
+          <w:bCs w:val="1"/>
+          <w:sz w:val="28"/>
+          <w:szCs w:val="28"/>
+        </w:rPr>
+        <w:t>I</w:t>
+      </w:r>
+      <w:r>
+        <w:rPr>
+          <w:b w:val="1"/>
+          <w:bCs w:val="1"/>
+          <w:sz w:val="28"/>
+          <w:szCs w:val="28"/>
+        </w:rPr>
+        <w:t xml:space="preserve">Class </w:t>
+      </w:r>
+      <w:r>
+        <w:rPr>
+          <w:b w:val="1"/>
+          <w:bCs w:val="1"/>
+          <w:sz w:val="28"/>
+          <w:szCs w:val="28"/>
+        </w:rPr>
+        <w:t>class</w:t>
+      </w:r>
+    </w:p>
+    <w:p>
+      <w:pPr>
+        <w:pStyle w:val="Normal"/>
+        <w:suppressLineNumbers w:val="0"/>
+        <w:bidi w:val="0"/>
+        <w:spacing w:before="0" w:beforeAutospacing="off" w:after="160" w:afterAutospacing="off" w:line="279" w:lineRule="auto"/>
+        <w:ind w:left="0" w:right="0"/>
+        <w:jc w:val="left"/>
+      </w:pPr>
+      <w:r>
+        <w:rPr/>
+        <w:t xml:space="preserve">Investors practically takes money to buy things in order to create a Business. Business are sets of </w:t>
+      </w:r>
+      <w:r>
+        <w:rPr/>
+        <w:t xml:space="preserve">products that together can produce a final one. So, they take several </w:t>
+      </w:r>
+      <w:r>
+        <w:rPr/>
+        <w:t xml:space="preserve">products </w:t>
+      </w:r>
+      <w:r>
+        <w:rPr/>
+        <w:t>as</w:t>
+      </w:r>
+      <w:r>
+        <w:rPr/>
+        <w:t xml:space="preserve"> </w:t>
+      </w:r>
+      <w:r>
+        <w:rPr/>
+        <w:t>“</w:t>
+      </w:r>
+      <w:r>
+        <w:rPr/>
+        <w:t>fixed costs</w:t>
+      </w:r>
+      <w:r>
+        <w:rPr/>
+        <w:t>”</w:t>
+      </w:r>
+      <w:r>
+        <w:rPr/>
+        <w:t>, once bought they</w:t>
+      </w:r>
+      <w:r>
+        <w:rPr/>
+        <w:t xml:space="preserve"> just w</w:t>
+      </w:r>
+      <w:r>
+        <w:rPr/>
+        <w:t>ear</w:t>
+      </w:r>
+      <w:r>
+        <w:rPr/>
+        <w:t xml:space="preserve"> with a </w:t>
+      </w:r>
+      <w:proofErr w:type="spellStart"/>
+      <w:r>
+        <w:rPr/>
+        <w:t>W</w:t>
+      </w:r>
+      <w:r>
+        <w:rPr/>
+        <w:t>ear</w:t>
+      </w:r>
+      <w:r>
+        <w:rPr/>
+        <w:t>Time</w:t>
+      </w:r>
+      <w:proofErr w:type="spellEnd"/>
+      <w:r>
+        <w:rPr/>
+        <w:t xml:space="preserve"> property, that decrease </w:t>
+      </w:r>
+      <w:r>
+        <w:rPr/>
+        <w:t>its value</w:t>
+      </w:r>
+      <w:r>
+        <w:rPr/>
+        <w:t xml:space="preserve"> at a set time</w:t>
+      </w:r>
+      <w:r>
+        <w:rPr/>
+        <w:t xml:space="preserve">; and then they hire </w:t>
+      </w:r>
+      <w:r>
+        <w:rPr/>
+        <w:t xml:space="preserve">the </w:t>
+      </w:r>
+      <w:r>
+        <w:rPr/>
+        <w:t>“</w:t>
+      </w:r>
+      <w:r>
+        <w:rPr/>
+        <w:t>variable costs</w:t>
+      </w:r>
+      <w:r>
+        <w:rPr/>
+        <w:t>”</w:t>
+      </w:r>
+      <w:r>
+        <w:rPr/>
+        <w:t>, the “salaries”</w:t>
+      </w:r>
+      <w:r>
+        <w:rPr/>
+        <w:t xml:space="preserve"> are properties from the </w:t>
+      </w:r>
+      <w:proofErr w:type="spellStart"/>
+      <w:r>
+        <w:rPr/>
+        <w:t>INiche</w:t>
+      </w:r>
+      <w:proofErr w:type="spellEnd"/>
+      <w:r>
+        <w:rPr/>
+        <w:t xml:space="preserve"> interface</w:t>
+      </w:r>
+      <w:r>
+        <w:rPr/>
+        <w:t xml:space="preserve"> classes, also variable costs</w:t>
+      </w:r>
+      <w:r>
+        <w:rPr/>
+        <w:t xml:space="preserve"> are the products considered the inputs, this</w:t>
+      </w:r>
+      <w:r>
+        <w:rPr/>
+        <w:t xml:space="preserve"> will give them the marginal profit</w:t>
+      </w:r>
+      <w:r>
+        <w:rPr/>
+        <w:t>, and they will try to reach the breaking point, whether they can invest.</w:t>
+      </w:r>
+    </w:p>
+    <w:p>
+      <w:pPr>
+        <w:pStyle w:val="Normal"/>
+        <w:suppressLineNumbers w:val="0"/>
+        <w:bidi w:val="0"/>
+        <w:spacing w:before="0" w:beforeAutospacing="off" w:after="160" w:afterAutospacing="off" w:line="279" w:lineRule="auto"/>
+        <w:ind w:left="0" w:right="0"/>
+        <w:jc w:val="left"/>
+      </w:pPr>
+      <w:r>
+        <w:rPr/>
+        <w:t xml:space="preserve">They have a </w:t>
+      </w:r>
+      <w:proofErr w:type="spellStart"/>
+      <w:r>
+        <w:rPr/>
+        <w:t>CommercialBalance</w:t>
+      </w:r>
+      <w:proofErr w:type="spellEnd"/>
+      <w:r>
+        <w:rPr/>
+        <w:t xml:space="preserve"> property as well, to measure their </w:t>
+      </w:r>
+      <w:r>
+        <w:rPr/>
+        <w:t>“</w:t>
+      </w:r>
+      <w:r>
+        <w:rPr/>
+        <w:t>assets</w:t>
+      </w:r>
+      <w:r>
+        <w:rPr/>
+        <w:t>”</w:t>
+      </w:r>
+      <w:r>
+        <w:rPr/>
+        <w:t xml:space="preserve"> and their </w:t>
+      </w:r>
+      <w:r>
+        <w:rPr/>
+        <w:t>“</w:t>
+      </w:r>
+      <w:r>
+        <w:rPr/>
+        <w:t>debts</w:t>
+      </w:r>
+      <w:r>
+        <w:rPr/>
+        <w:t>”</w:t>
+      </w:r>
+      <w:r>
+        <w:rPr/>
+        <w:t xml:space="preserve">, this is important to deduce </w:t>
+      </w:r>
+      <w:r>
+        <w:rPr/>
+        <w:t xml:space="preserve">their </w:t>
+      </w:r>
+      <w:r>
+        <w:rPr/>
+        <w:t xml:space="preserve">Solvency and Liquidity, properties that are required as parameters </w:t>
+      </w:r>
+      <w:r>
+        <w:rPr/>
+        <w:t xml:space="preserve">for “traders” to invest, </w:t>
+      </w:r>
+      <w:r>
+        <w:rPr/>
+        <w:t xml:space="preserve">but mainly for </w:t>
+      </w:r>
+      <w:proofErr w:type="spellStart"/>
+      <w:r>
+        <w:rPr/>
+        <w:t>MoneyFlow</w:t>
+      </w:r>
+      <w:proofErr w:type="spellEnd"/>
+      <w:r>
+        <w:rPr/>
+        <w:t xml:space="preserve"> calculations</w:t>
+      </w:r>
+      <w:r>
+        <w:rPr/>
+        <w:t>, this mechanism –that will be describe later</w:t>
+      </w:r>
+      <w:r>
+        <w:rPr/>
+        <w:t xml:space="preserve">– influence strongly the </w:t>
+      </w:r>
+      <w:proofErr w:type="spellStart"/>
+      <w:r>
+        <w:rPr/>
+        <w:t>RealFlow</w:t>
+      </w:r>
+      <w:proofErr w:type="spellEnd"/>
+      <w:r>
+        <w:rPr/>
+        <w:t>, mechanism that measures the Market flow,</w:t>
+      </w:r>
+      <w:r>
+        <w:rPr/>
+        <w:t xml:space="preserve"> or goods and services provision. A shortage in the Liquidity causes a Liquidity</w:t>
+      </w:r>
+      <w:r>
+        <w:rPr/>
+        <w:t xml:space="preserve"> </w:t>
+      </w:r>
+      <w:r>
+        <w:rPr/>
+        <w:t xml:space="preserve">Crisis, </w:t>
+      </w:r>
+      <w:r>
+        <w:rPr/>
+        <w:t>so terrible as Shock</w:t>
+      </w:r>
+      <w:r>
+        <w:rPr/>
+        <w:t xml:space="preserve"> </w:t>
+      </w:r>
+      <w:r>
+        <w:rPr/>
+        <w:t>Crisis</w:t>
+      </w:r>
+      <w:r>
+        <w:rPr/>
+        <w:t>.</w:t>
+      </w:r>
+    </w:p>
+    <w:p>
+      <w:pPr>
+        <w:pStyle w:val="Normal"/>
+        <w:suppressLineNumbers w:val="0"/>
+        <w:bidi w:val="0"/>
+        <w:spacing w:before="0" w:beforeAutospacing="off" w:after="160" w:afterAutospacing="off" w:line="279" w:lineRule="auto"/>
+        <w:ind w:left="0" w:right="0"/>
+        <w:jc w:val="left"/>
+      </w:pPr>
+    </w:p>
+    <w:p>
+      <w:pPr>
+        <w:pStyle w:val="Normal"/>
+        <w:suppressLineNumbers w:val="0"/>
+        <w:bidi w:val="0"/>
+        <w:spacing w:before="0" w:beforeAutospacing="off" w:after="160" w:afterAutospacing="off" w:line="279" w:lineRule="auto"/>
+        <w:ind w:left="0" w:right="0"/>
+        <w:jc w:val="left"/>
+      </w:pPr>
+      <w:r>
+        <w:rPr>
+          <w:b w:val="1"/>
+          <w:bCs w:val="1"/>
+          <w:sz w:val="28"/>
+          <w:szCs w:val="28"/>
+        </w:rPr>
+        <w:t>Business class</w:t>
+      </w:r>
+    </w:p>
+    <w:p>
+      <w:pPr>
+        <w:pStyle w:val="Normal"/>
+        <w:suppressLineNumbers w:val="0"/>
+        <w:bidi w:val="0"/>
+        <w:spacing w:before="0" w:beforeAutospacing="off" w:after="160" w:afterAutospacing="off" w:line="279" w:lineRule="auto"/>
+        <w:ind w:left="0" w:right="0"/>
+        <w:jc w:val="left"/>
+      </w:pPr>
+      <w:r>
+        <w:rPr/>
+        <w:t xml:space="preserve">A Business is </w:t>
+      </w:r>
+      <w:proofErr w:type="gramStart"/>
+      <w:r>
+        <w:rPr/>
+        <w:t>conformed</w:t>
+      </w:r>
+      <w:proofErr w:type="gramEnd"/>
+      <w:r>
+        <w:rPr/>
+        <w:t xml:space="preserve"> by </w:t>
+      </w:r>
+      <w:r>
+        <w:rPr/>
+        <w:t xml:space="preserve">“fixed costs” and </w:t>
+      </w:r>
+      <w:r>
+        <w:rPr/>
+        <w:t xml:space="preserve">“variable costs”, as we said, but both can change along the time of course, </w:t>
+      </w:r>
+      <w:r>
+        <w:rPr/>
+        <w:t>the difference lies in the</w:t>
+      </w:r>
+      <w:r>
+        <w:rPr/>
+        <w:t xml:space="preserve"> response on the final Output Quantity, Fixed Cost does not change if the Investor produces </w:t>
+      </w:r>
+      <w:r>
+        <w:rPr/>
+        <w:t>more or less, Variable Cost does</w:t>
+      </w:r>
+      <w:r>
+        <w:rPr/>
+        <w:t>, this is why it’s related to marginal profits or marginal costs</w:t>
+      </w:r>
+      <w:r>
+        <w:rPr/>
+        <w:t xml:space="preserve">. Then a Business have a </w:t>
+      </w:r>
+      <w:r>
+        <w:rPr/>
+        <w:t xml:space="preserve">Goal, this is the last Necessity behind the Business, set by the production chain or </w:t>
+      </w:r>
+      <w:proofErr w:type="spellStart"/>
+      <w:r>
+        <w:rPr/>
+        <w:t>I</w:t>
+      </w:r>
+      <w:r>
+        <w:rPr/>
+        <w:t>Society</w:t>
+      </w:r>
+      <w:r>
+        <w:rPr/>
+        <w:t>Sector</w:t>
+      </w:r>
+      <w:proofErr w:type="spellEnd"/>
+      <w:r>
+        <w:rPr/>
+        <w:t xml:space="preserve"> interfa</w:t>
+      </w:r>
+      <w:r>
+        <w:rPr/>
+        <w:t>ce shared with other Business col</w:t>
+      </w:r>
+      <w:r>
+        <w:rPr/>
+        <w:t>l</w:t>
+      </w:r>
+      <w:r>
+        <w:rPr/>
+        <w:t>e</w:t>
+      </w:r>
+      <w:r>
+        <w:rPr/>
+        <w:t>a</w:t>
+      </w:r>
+      <w:r>
+        <w:rPr/>
+        <w:t>gues</w:t>
+      </w:r>
+      <w:r>
+        <w:rPr/>
+        <w:t xml:space="preserve">, </w:t>
+      </w:r>
+      <w:r>
+        <w:rPr/>
+        <w:t xml:space="preserve">but Goal is depicted by the Output, Goal is for final consume info, and Output is the actual </w:t>
+      </w:r>
+      <w:r>
+        <w:rPr/>
+        <w:t>Product made</w:t>
+      </w:r>
+      <w:r>
+        <w:rPr/>
+        <w:t>.</w:t>
+      </w:r>
+    </w:p>
+    <w:p>
+      <w:pPr>
+        <w:pStyle w:val="Normal"/>
+        <w:suppressLineNumbers w:val="0"/>
+        <w:bidi w:val="0"/>
+        <w:spacing w:before="0" w:beforeAutospacing="off" w:after="160" w:afterAutospacing="off" w:line="279" w:lineRule="auto"/>
+        <w:ind w:left="0" w:right="0"/>
+        <w:jc w:val="left"/>
+      </w:pPr>
+      <w:r>
+        <w:rPr/>
+        <w:t>I depict all Business in the Business Table excel document, please consult there to see every Business with all their requirements.</w:t>
+      </w:r>
     </w:p>
     <w:sectPr>
       <w:pgSz w:w="12240" w:h="15840" w:orient="portrait"/>
@@ -6326,6 +7731,132 @@
       </w:tblCellMar>
     </w:tblPr>
   </w:style>
+  <w:style xmlns:w14="http://schemas.microsoft.com/office/word/2010/wordml" xmlns:mc="http://schemas.openxmlformats.org/markup-compatibility/2006" xmlns:w="http://schemas.openxmlformats.org/wordprocessingml/2006/main" w:type="table" w:styleId="PlainTable5" mc:Ignorable="w14">
+    <w:name xmlns:w="http://schemas.openxmlformats.org/wordprocessingml/2006/main" w:val="Plain Table 5"/>
+    <w:basedOn xmlns:w="http://schemas.openxmlformats.org/wordprocessingml/2006/main" w:val="TableNormal"/>
+    <w:uiPriority xmlns:w="http://schemas.openxmlformats.org/wordprocessingml/2006/main" w:val="45"/>
+    <w:pPr xmlns:w="http://schemas.openxmlformats.org/wordprocessingml/2006/main">
+      <w:spacing xmlns:w="http://schemas.openxmlformats.org/wordprocessingml/2006/main" w:after="0" w:line="240" w:lineRule="auto"/>
+    </w:pPr>
+    <w:tblPr xmlns:w="http://schemas.openxmlformats.org/wordprocessingml/2006/main">
+      <w:tblStyleRowBandSize w:val="1"/>
+      <w:tblStyleColBandSize w:val="1"/>
+      <w:tblInd w:w="0" w:type="dxa"/>
+      <w:tblCellMar>
+        <w:top w:w="0" w:type="dxa"/>
+        <w:left w:w="108" w:type="dxa"/>
+        <w:bottom w:w="0" w:type="dxa"/>
+        <w:right w:w="108" w:type="dxa"/>
+      </w:tblCellMar>
+    </w:tblPr>
+    <w:tblStylePr xmlns:w="http://schemas.openxmlformats.org/wordprocessingml/2006/main" w:type="firstRow">
+      <w:rPr>
+        <w:rFonts w:asciiTheme="majorHAnsi" w:hAnsiTheme="majorHAnsi" w:eastAsiaTheme="majorEastAsia" w:cstheme="majorBidi"/>
+        <w:i/>
+        <w:iCs/>
+        <w:sz w:val="26"/>
+      </w:rPr>
+      <w:tblPr/>
+      <w:tcPr>
+        <w:tcBorders>
+          <w:bottom w:val="single" w:color="7F7F7F" w:themeColor="text1" w:themeTint="80" w:sz="4" w:space="0"/>
+        </w:tcBorders>
+        <w:shd w:val="clear" w:color="auto" w:fill="FFFFFF" w:themeFill="background1"/>
+      </w:tcPr>
+    </w:tblStylePr>
+    <w:tblStylePr xmlns:w="http://schemas.openxmlformats.org/wordprocessingml/2006/main" w:type="lastRow">
+      <w:rPr>
+        <w:rFonts w:asciiTheme="majorHAnsi" w:hAnsiTheme="majorHAnsi" w:eastAsiaTheme="majorEastAsia" w:cstheme="majorBidi"/>
+        <w:i/>
+        <w:iCs/>
+        <w:sz w:val="26"/>
+      </w:rPr>
+      <w:tblPr/>
+      <w:tcPr>
+        <w:tcBorders>
+          <w:top w:val="single" w:color="7F7F7F" w:themeColor="text1" w:themeTint="80" w:sz="4" w:space="0"/>
+        </w:tcBorders>
+        <w:shd w:val="clear" w:color="auto" w:fill="FFFFFF" w:themeFill="background1"/>
+      </w:tcPr>
+    </w:tblStylePr>
+    <w:tblStylePr xmlns:w="http://schemas.openxmlformats.org/wordprocessingml/2006/main" w:type="firstCol">
+      <w:pPr>
+        <w:jc w:val="right"/>
+      </w:pPr>
+      <w:rPr>
+        <w:rFonts w:asciiTheme="majorHAnsi" w:hAnsiTheme="majorHAnsi" w:eastAsiaTheme="majorEastAsia" w:cstheme="majorBidi"/>
+        <w:i/>
+        <w:iCs/>
+        <w:sz w:val="26"/>
+      </w:rPr>
+      <w:tblPr/>
+      <w:tcPr>
+        <w:tcBorders>
+          <w:right w:val="single" w:color="7F7F7F" w:themeColor="text1" w:themeTint="80" w:sz="4" w:space="0"/>
+        </w:tcBorders>
+        <w:shd w:val="clear" w:color="auto" w:fill="FFFFFF" w:themeFill="background1"/>
+      </w:tcPr>
+    </w:tblStylePr>
+    <w:tblStylePr xmlns:w="http://schemas.openxmlformats.org/wordprocessingml/2006/main" w:type="lastCol">
+      <w:rPr>
+        <w:rFonts w:asciiTheme="majorHAnsi" w:hAnsiTheme="majorHAnsi" w:eastAsiaTheme="majorEastAsia" w:cstheme="majorBidi"/>
+        <w:i/>
+        <w:iCs/>
+        <w:sz w:val="26"/>
+      </w:rPr>
+      <w:tblPr/>
+      <w:tcPr>
+        <w:tcBorders>
+          <w:left w:val="single" w:color="7F7F7F" w:themeColor="text1" w:themeTint="80" w:sz="4" w:space="0"/>
+        </w:tcBorders>
+        <w:shd w:val="clear" w:color="auto" w:fill="FFFFFF" w:themeFill="background1"/>
+      </w:tcPr>
+    </w:tblStylePr>
+    <w:tblStylePr xmlns:w="http://schemas.openxmlformats.org/wordprocessingml/2006/main" w:type="band1Vert">
+      <w:tblPr/>
+      <w:tcPr>
+        <w:shd w:val="clear" w:color="auto" w:fill="F2F2F2" w:themeFill="background1" w:themeFillShade="F2"/>
+      </w:tcPr>
+    </w:tblStylePr>
+    <w:tblStylePr xmlns:w="http://schemas.openxmlformats.org/wordprocessingml/2006/main" w:type="band1Horz">
+      <w:tblPr/>
+      <w:tcPr>
+        <w:shd w:val="clear" w:color="auto" w:fill="F2F2F2" w:themeFill="background1" w:themeFillShade="F2"/>
+      </w:tcPr>
+    </w:tblStylePr>
+    <w:tblStylePr xmlns:w="http://schemas.openxmlformats.org/wordprocessingml/2006/main" w:type="neCell">
+      <w:tblPr/>
+      <w:tcPr>
+        <w:tcBorders>
+          <w:left w:val="nil"/>
+        </w:tcBorders>
+      </w:tcPr>
+    </w:tblStylePr>
+    <w:tblStylePr xmlns:w="http://schemas.openxmlformats.org/wordprocessingml/2006/main" w:type="nwCell">
+      <w:tblPr/>
+      <w:tcPr>
+        <w:tcBorders>
+          <w:right w:val="nil"/>
+        </w:tcBorders>
+      </w:tcPr>
+    </w:tblStylePr>
+    <w:tblStylePr xmlns:w="http://schemas.openxmlformats.org/wordprocessingml/2006/main" w:type="seCell">
+      <w:tblPr/>
+      <w:tcPr>
+        <w:tcBorders>
+          <w:left w:val="nil"/>
+        </w:tcBorders>
+      </w:tcPr>
+    </w:tblStylePr>
+    <w:tblStylePr xmlns:w="http://schemas.openxmlformats.org/wordprocessingml/2006/main" w:type="swCell">
+      <w:tblPr/>
+      <w:tcPr>
+        <w:tcBorders>
+          <w:right w:val="nil"/>
+        </w:tcBorders>
+      </w:tcPr>
+    </w:tblStylePr>
+  </w:style>
 </w:styles>
 </file>
 

</xml_diff>

<commit_message>
all the main basic financial parts are draft in documentation.
</commit_message>
<xml_diff>
--- a/Designs/Main Funcs.docx
+++ b/Designs/Main Funcs.docx
@@ -6247,7 +6247,33 @@
       <w:proofErr w:type="spellEnd"/>
       <w:r>
         <w:rPr/>
-        <w:t xml:space="preserve"> property, that decrease </w:t>
+        <w:t xml:space="preserve"> property</w:t>
+      </w:r>
+      <w:r>
+        <w:rPr/>
+        <w:t xml:space="preserve"> in the Capital case, but for the “salaries” </w:t>
+      </w:r>
+      <w:r>
+        <w:rPr/>
+        <w:t xml:space="preserve">there </w:t>
+      </w:r>
+      <w:r>
+        <w:rPr/>
+        <w:t xml:space="preserve">are properties from the </w:t>
+      </w:r>
+      <w:proofErr w:type="spellStart"/>
+      <w:r>
+        <w:rPr/>
+        <w:t>INiche</w:t>
+      </w:r>
+      <w:proofErr w:type="spellEnd"/>
+      <w:r>
+        <w:rPr/>
+        <w:t xml:space="preserve"> interface classes,</w:t>
+      </w:r>
+      <w:r>
+        <w:rPr/>
+        <w:t xml:space="preserve"> that decrease </w:t>
       </w:r>
       <w:r>
         <w:rPr/>
@@ -6259,7 +6285,11 @@
       </w:r>
       <w:r>
         <w:rPr/>
-        <w:t xml:space="preserve">; and then they hire </w:t>
+        <w:t>; and then they h</w:t>
+      </w:r>
+      <w:r>
+        <w:rPr/>
+        <w:t xml:space="preserve">ave </w:t>
       </w:r>
       <w:r>
         <w:rPr/>
@@ -6279,29 +6309,23 @@
       </w:r>
       <w:r>
         <w:rPr/>
-        <w:t>, the “salaries”</w:t>
-      </w:r>
-      <w:r>
-        <w:rPr/>
-        <w:t xml:space="preserve"> are properties from the </w:t>
-      </w:r>
-      <w:proofErr w:type="spellStart"/>
-      <w:r>
-        <w:rPr/>
-        <w:t>INiche</w:t>
-      </w:r>
-      <w:proofErr w:type="spellEnd"/>
-      <w:r>
-        <w:rPr/>
-        <w:t xml:space="preserve"> interface</w:t>
-      </w:r>
-      <w:r>
-        <w:rPr/>
-        <w:t xml:space="preserve"> classes, also variable costs</w:t>
-      </w:r>
-      <w:r>
-        <w:rPr/>
-        <w:t xml:space="preserve"> are the products considered the inputs, this</w:t>
+        <w:t>,</w:t>
+      </w:r>
+      <w:r>
+        <w:rPr/>
+        <w:t xml:space="preserve"> </w:t>
+      </w:r>
+      <w:r>
+        <w:rPr/>
+        <w:t>which</w:t>
+      </w:r>
+      <w:r>
+        <w:rPr/>
+        <w:t xml:space="preserve"> are the products considered the inputs</w:t>
+      </w:r>
+      <w:r>
+        <w:rPr/>
+        <w:t xml:space="preserve"> that</w:t>
       </w:r>
       <w:r>
         <w:rPr/>
@@ -6309,7 +6333,15 @@
       </w:r>
       <w:r>
         <w:rPr/>
-        <w:t>, and they will try to reach the breaking point, whether they can invest.</w:t>
+        <w:t xml:space="preserve">, and they will try to reach </w:t>
+      </w:r>
+      <w:r>
+        <w:rPr/>
+        <w:t xml:space="preserve">its </w:t>
+      </w:r>
+      <w:r>
+        <w:rPr/>
+        <w:t>breaking point, whether they can invest.</w:t>
       </w:r>
     </w:p>
     <w:p>
@@ -6337,15 +6369,11 @@
       </w:r>
       <w:r>
         <w:rPr/>
-        <w:t>“</w:t>
-      </w:r>
-      <w:r>
-        <w:rPr/>
-        <w:t>assets</w:t>
-      </w:r>
-      <w:r>
-        <w:rPr/>
-        <w:t>”</w:t>
+        <w:t>A</w:t>
+      </w:r>
+      <w:r>
+        <w:rPr/>
+        <w:t>ssets</w:t>
       </w:r>
       <w:r>
         <w:rPr/>
@@ -6353,15 +6381,15 @@
       </w:r>
       <w:r>
         <w:rPr/>
-        <w:t>“</w:t>
-      </w:r>
-      <w:r>
-        <w:rPr/>
-        <w:t>debts</w:t>
-      </w:r>
-      <w:r>
-        <w:rPr/>
-        <w:t>”</w:t>
+        <w:t>D</w:t>
+      </w:r>
+      <w:r>
+        <w:rPr/>
+        <w:t>ebt</w:t>
+      </w:r>
+      <w:r>
+        <w:rPr/>
+        <w:t>s</w:t>
       </w:r>
       <w:r>
         <w:rPr/>
@@ -6473,7 +6501,6 @@
       <w:pPr>
         <w:pStyle w:val="Normal"/>
         <w:suppressLineNumbers w:val="0"/>
-        <w:bidi w:val="0"/>
         <w:spacing w:before="0" w:beforeAutospacing="off" w:after="160" w:afterAutospacing="off" w:line="279" w:lineRule="auto"/>
         <w:ind w:left="0" w:right="0"/>
         <w:jc w:val="left"/>
@@ -6592,6 +6619,1508 @@
         <w:rPr/>
         <w:t>I depict all Business in the Business Table excel document, please consult there to see every Business with all their requirements.</w:t>
       </w:r>
+    </w:p>
+    <w:p>
+      <w:pPr>
+        <w:pStyle w:val="Normal"/>
+        <w:suppressLineNumbers w:val="0"/>
+        <w:bidi w:val="0"/>
+        <w:spacing w:before="0" w:beforeAutospacing="off" w:after="160" w:afterAutospacing="off" w:line="279" w:lineRule="auto"/>
+        <w:ind w:left="0" w:right="0"/>
+        <w:jc w:val="left"/>
+      </w:pPr>
+      <w:r>
+        <w:rPr/>
+        <w:t xml:space="preserve">A Business also have a </w:t>
+      </w:r>
+      <w:proofErr w:type="spellStart"/>
+      <w:r>
+        <w:rPr/>
+        <w:t>CommercialBalance</w:t>
+      </w:r>
+      <w:proofErr w:type="spellEnd"/>
+      <w:r>
+        <w:rPr/>
+        <w:t xml:space="preserve"> with Assets and Deb</w:t>
+      </w:r>
+      <w:r>
+        <w:rPr/>
+        <w:t xml:space="preserve">ts </w:t>
+      </w:r>
+      <w:r>
+        <w:rPr/>
+        <w:t xml:space="preserve">to measure their Solvency and Liquidity, </w:t>
+      </w:r>
+      <w:r>
+        <w:rPr/>
+        <w:t>separately</w:t>
+      </w:r>
+      <w:r>
+        <w:rPr/>
+        <w:t xml:space="preserve"> from its or their investors</w:t>
+      </w:r>
+      <w:r>
+        <w:rPr/>
+        <w:t xml:space="preserve">, because the same </w:t>
+      </w:r>
+      <w:proofErr w:type="gramStart"/>
+      <w:r>
+        <w:rPr/>
+        <w:t>Business</w:t>
+      </w:r>
+      <w:proofErr w:type="gramEnd"/>
+      <w:r>
+        <w:rPr/>
+        <w:t xml:space="preserve"> can have several Managers, which is </w:t>
+      </w:r>
+      <w:r>
+        <w:rPr/>
+        <w:t>the</w:t>
+      </w:r>
+      <w:r>
+        <w:rPr/>
+        <w:t xml:space="preserve"> property </w:t>
+      </w:r>
+      <w:r>
+        <w:rPr/>
+        <w:t>that lists them</w:t>
+      </w:r>
+      <w:r>
+        <w:rPr/>
+        <w:t>.</w:t>
+      </w:r>
+      <w:r>
+        <w:rPr/>
+        <w:t xml:space="preserve"> This is for measure correctly their true Solvency and Liquidity, and mix correctly the profits or bankruptc</w:t>
+      </w:r>
+      <w:r>
+        <w:rPr/>
+        <w:t>ies from “investors” to “businesses”</w:t>
+      </w:r>
+      <w:r>
+        <w:rPr/>
+        <w:t>.</w:t>
+      </w:r>
+    </w:p>
+    <w:p>
+      <w:pPr>
+        <w:pStyle w:val="Normal"/>
+        <w:suppressLineNumbers w:val="0"/>
+        <w:bidi w:val="0"/>
+        <w:spacing w:before="0" w:beforeAutospacing="off" w:after="160" w:afterAutospacing="off" w:line="279" w:lineRule="auto"/>
+        <w:ind w:left="0" w:right="0"/>
+        <w:jc w:val="left"/>
+      </w:pPr>
+    </w:p>
+    <w:p>
+      <w:pPr>
+        <w:pStyle w:val="Normal"/>
+        <w:suppressLineNumbers w:val="0"/>
+        <w:bidi w:val="0"/>
+        <w:spacing w:before="0" w:beforeAutospacing="off" w:after="160" w:afterAutospacing="off" w:line="279" w:lineRule="auto"/>
+        <w:ind w:left="0" w:right="0"/>
+        <w:jc w:val="left"/>
+      </w:pPr>
+      <w:r>
+        <w:rPr>
+          <w:b w:val="1"/>
+          <w:bCs w:val="1"/>
+          <w:sz w:val="28"/>
+          <w:szCs w:val="28"/>
+        </w:rPr>
+        <w:t>Solvency and Liquidity properties</w:t>
+      </w:r>
+    </w:p>
+    <w:p>
+      <w:pPr>
+        <w:pStyle w:val="Normal"/>
+        <w:suppressLineNumbers w:val="0"/>
+        <w:bidi w:val="0"/>
+        <w:spacing w:before="0" w:beforeAutospacing="off" w:after="160" w:afterAutospacing="off" w:line="279" w:lineRule="auto"/>
+        <w:ind w:left="0" w:right="0"/>
+        <w:jc w:val="left"/>
+      </w:pPr>
+      <w:r>
+        <w:rPr/>
+        <w:t xml:space="preserve">Solvency and Liquidity are, as well, properties of the </w:t>
+      </w:r>
+      <w:proofErr w:type="spellStart"/>
+      <w:r>
+        <w:rPr/>
+        <w:t>CommercialBalance</w:t>
+      </w:r>
+      <w:proofErr w:type="spellEnd"/>
+      <w:r>
+        <w:rPr/>
+        <w:t xml:space="preserve"> class, Solvency just takes the Assets and divide it by Debts, that’s the ra</w:t>
+      </w:r>
+      <w:r>
+        <w:rPr/>
+        <w:t>tio</w:t>
+      </w:r>
+      <w:r>
+        <w:rPr/>
+        <w:t xml:space="preserve"> that sets its economic situation, and probability to go </w:t>
+      </w:r>
+      <w:r>
+        <w:rPr/>
+        <w:t xml:space="preserve">bankruptcy; it is useful to the rest of “investors” to know the Risk and feasibility of that Business to take Profit, they could invest into it </w:t>
+      </w:r>
+      <w:r>
+        <w:rPr/>
+        <w:t xml:space="preserve">if the Business is rentable, becoming partners in percentage, or </w:t>
+      </w:r>
+      <w:r>
+        <w:rPr/>
+        <w:t>shareholders</w:t>
+      </w:r>
+      <w:r>
+        <w:rPr/>
+        <w:t>.</w:t>
+      </w:r>
+    </w:p>
+    <w:p>
+      <w:pPr>
+        <w:pStyle w:val="Normal"/>
+        <w:suppressLineNumbers w:val="0"/>
+        <w:spacing w:before="0" w:beforeAutospacing="off" w:after="160" w:afterAutospacing="off" w:line="279" w:lineRule="auto"/>
+        <w:ind w:left="0" w:right="0"/>
+        <w:jc w:val="left"/>
+      </w:pPr>
+      <w:r>
+        <w:rPr/>
+        <w:t>Liquidity is the availability or the capability to get money or the most liquid asset to cancel debts or sell Stock</w:t>
+      </w:r>
+      <w:r>
+        <w:rPr/>
+        <w:t xml:space="preserve"> </w:t>
+      </w:r>
+      <w:r>
+        <w:rPr/>
+        <w:t xml:space="preserve">as soon </w:t>
+      </w:r>
+      <w:r>
+        <w:rPr/>
+        <w:t>as possible</w:t>
+      </w:r>
+      <w:r>
+        <w:rPr/>
+        <w:t>, or, so to speak, to get money in the correct time, when the payments must be done</w:t>
+      </w:r>
+      <w:r>
+        <w:rPr/>
+        <w:t>.</w:t>
+      </w:r>
+      <w:r>
+        <w:rPr/>
+        <w:t xml:space="preserve"> This depends</w:t>
+      </w:r>
+      <w:r>
+        <w:rPr/>
+        <w:t xml:space="preserve"> heavily</w:t>
+      </w:r>
+      <w:r>
+        <w:rPr/>
+        <w:t xml:space="preserve"> on the payment deadlines, or on its Macauley Duration</w:t>
+      </w:r>
+      <w:r>
+        <w:rPr/>
+        <w:t xml:space="preserve">, it must be </w:t>
+      </w:r>
+      <w:r>
+        <w:rPr/>
+        <w:t>paid</w:t>
+      </w:r>
+      <w:r>
+        <w:rPr/>
+        <w:t xml:space="preserve"> without be re-financed or </w:t>
+      </w:r>
+      <w:r>
+        <w:rPr/>
+        <w:t>go to sell own assets, it must be financed from cash flow only.</w:t>
+      </w:r>
+      <w:r>
+        <w:rPr/>
+        <w:t xml:space="preserve"> The other way to observe this is thinking the Liquidity as the state to be demanded whenever the Ask</w:t>
+      </w:r>
+      <w:r>
+        <w:rPr/>
+        <w:t xml:space="preserve"> Price goes down, or whenever the Bid Price goes up, b</w:t>
+      </w:r>
+      <w:r>
+        <w:rPr/>
+        <w:t>ecause its marginal utility is almost constant, not decreasing</w:t>
+      </w:r>
+      <w:r>
+        <w:rPr/>
+        <w:t>.</w:t>
+      </w:r>
+      <w:r>
+        <w:rPr/>
+        <w:t xml:space="preserve"> </w:t>
+      </w:r>
+      <w:r>
+        <w:rPr/>
+        <w:t>So, Liquidity is important to keep “businesses” with enough Capital to make critical decision changes</w:t>
+      </w:r>
+      <w:r>
+        <w:rPr/>
+        <w:t>,</w:t>
+      </w:r>
+      <w:r>
+        <w:rPr/>
+        <w:t xml:space="preserve"> needed to re-adapt </w:t>
+      </w:r>
+      <w:r>
+        <w:rPr/>
+        <w:t xml:space="preserve">to the </w:t>
+      </w:r>
+      <w:r>
+        <w:rPr/>
+        <w:t xml:space="preserve">marginal </w:t>
+      </w:r>
+      <w:r>
+        <w:rPr/>
+        <w:t xml:space="preserve">utility preference </w:t>
+      </w:r>
+      <w:r>
+        <w:rPr/>
+        <w:t xml:space="preserve">original </w:t>
+      </w:r>
+      <w:r>
+        <w:rPr/>
+        <w:t xml:space="preserve">changes, </w:t>
+      </w:r>
+      <w:r>
+        <w:rPr/>
+        <w:t xml:space="preserve">which reflects current relative marginal utility preference between “products”, which is in essential </w:t>
+      </w:r>
+      <w:r>
+        <w:rPr/>
+        <w:t xml:space="preserve">the optimal resource allocation. If that operation is </w:t>
+      </w:r>
+      <w:r>
+        <w:rPr/>
+        <w:t xml:space="preserve">hampered by a lack of Liquidity, the system would be vulnerable to the simple changes on the Money Demand, leaving </w:t>
+      </w:r>
+      <w:r>
+        <w:rPr/>
+        <w:t>several “businesses” without money to re-adapt. This is a Liquidity Crisis.</w:t>
+      </w:r>
+    </w:p>
+    <w:p>
+      <w:pPr>
+        <w:pStyle w:val="Normal"/>
+        <w:suppressLineNumbers w:val="0"/>
+        <w:bidi w:val="0"/>
+        <w:spacing w:before="0" w:beforeAutospacing="off" w:after="160" w:afterAutospacing="off" w:line="279" w:lineRule="auto"/>
+        <w:ind w:left="0" w:right="0"/>
+        <w:jc w:val="left"/>
+      </w:pPr>
+    </w:p>
+    <w:p>
+      <w:pPr>
+        <w:pStyle w:val="Normal"/>
+        <w:suppressLineNumbers w:val="0"/>
+        <w:bidi w:val="0"/>
+        <w:spacing w:before="0" w:beforeAutospacing="off" w:after="160" w:afterAutospacing="off" w:line="279" w:lineRule="auto"/>
+        <w:ind w:left="0" w:right="0"/>
+        <w:jc w:val="left"/>
+        <w:rPr>
+          <w:b w:val="1"/>
+          <w:bCs w:val="1"/>
+          <w:sz w:val="28"/>
+          <w:szCs w:val="28"/>
+        </w:rPr>
+      </w:pPr>
+      <w:r>
+        <w:rPr>
+          <w:b w:val="1"/>
+          <w:bCs w:val="1"/>
+          <w:sz w:val="28"/>
+          <w:szCs w:val="28"/>
+        </w:rPr>
+        <w:t>Assets</w:t>
+      </w:r>
+      <w:r>
+        <w:rPr>
+          <w:b w:val="1"/>
+          <w:bCs w:val="1"/>
+          <w:sz w:val="28"/>
+          <w:szCs w:val="28"/>
+        </w:rPr>
+        <w:t xml:space="preserve"> and Debts</w:t>
+      </w:r>
+      <w:r>
+        <w:rPr>
+          <w:b w:val="1"/>
+          <w:bCs w:val="1"/>
+          <w:sz w:val="28"/>
+          <w:szCs w:val="28"/>
+        </w:rPr>
+        <w:t xml:space="preserve"> propert</w:t>
+      </w:r>
+      <w:r>
+        <w:rPr>
+          <w:b w:val="1"/>
+          <w:bCs w:val="1"/>
+          <w:sz w:val="28"/>
+          <w:szCs w:val="28"/>
+        </w:rPr>
+        <w:t>ies</w:t>
+      </w:r>
+    </w:p>
+    <w:p>
+      <w:pPr>
+        <w:pStyle w:val="Normal"/>
+        <w:suppressLineNumbers w:val="0"/>
+        <w:bidi w:val="0"/>
+        <w:spacing w:before="0" w:beforeAutospacing="off" w:after="160" w:afterAutospacing="off" w:line="279" w:lineRule="auto"/>
+        <w:ind w:left="0" w:right="0"/>
+        <w:jc w:val="left"/>
+      </w:pPr>
+      <w:r>
+        <w:rPr/>
+        <w:t xml:space="preserve">This issue is very important so let’s understand it right. Liquidity depends on the Business or Citizen Assets, </w:t>
+      </w:r>
+      <w:proofErr w:type="spellStart"/>
+      <w:r>
+        <w:rPr/>
+        <w:t>CommercialB</w:t>
+      </w:r>
+      <w:r>
+        <w:rPr/>
+        <w:t>alance</w:t>
+      </w:r>
+      <w:proofErr w:type="spellEnd"/>
+      <w:r>
+        <w:rPr/>
+        <w:t xml:space="preserve"> property, but mainly on its most liquid ones, and an </w:t>
+      </w:r>
+      <w:r>
+        <w:rPr/>
+        <w:t>“asset” is so liquid as its Demand, so, if the Business hasn’t enough of this kind of Assets it cou</w:t>
+      </w:r>
+      <w:r>
+        <w:rPr/>
+        <w:t>ld not hold all its structure of payments or payment deadlines.</w:t>
+      </w:r>
+      <w:r>
+        <w:rPr/>
+        <w:t xml:space="preserve"> But this is not all, as a Business you must borrow money,</w:t>
+      </w:r>
+      <w:r>
+        <w:rPr/>
+        <w:t xml:space="preserve"> take loans to gain Compet</w:t>
+      </w:r>
+      <w:r>
+        <w:rPr/>
+        <w:t>ency</w:t>
+      </w:r>
+      <w:r>
+        <w:rPr/>
+        <w:t xml:space="preserve"> and take advantage of</w:t>
+      </w:r>
+      <w:r>
+        <w:rPr/>
+        <w:t xml:space="preserve"> marginal profits; the power that the Debts holds is that your Capacity enhance exponential</w:t>
+      </w:r>
+      <w:r>
+        <w:rPr/>
+        <w:t>l</w:t>
+      </w:r>
+      <w:r>
+        <w:rPr/>
+        <w:t xml:space="preserve">y, </w:t>
+      </w:r>
+      <w:r>
+        <w:rPr/>
+        <w:t>while makes your payment capacity grow.</w:t>
+      </w:r>
+    </w:p>
+    <w:p>
+      <w:pPr>
+        <w:pStyle w:val="Normal"/>
+        <w:suppressLineNumbers w:val="0"/>
+        <w:bidi w:val="0"/>
+        <w:spacing w:before="0" w:beforeAutospacing="off" w:after="160" w:afterAutospacing="off" w:line="279" w:lineRule="auto"/>
+        <w:ind w:left="0" w:right="0"/>
+        <w:jc w:val="left"/>
+      </w:pPr>
+      <w:r>
+        <w:rPr/>
+        <w:t>But your businesses can’t get into a lot of Debts, because whether its Liquidity Ratio get worse</w:t>
+      </w:r>
+      <w:r>
+        <w:rPr/>
+        <w:t xml:space="preserve">. To measure this first we must know the present value of all its Debts and Assets, </w:t>
+      </w:r>
+      <w:r>
+        <w:rPr/>
+        <w:t>to finally watch if its Debts are volatile and low volume</w:t>
+      </w:r>
+      <w:r>
+        <w:rPr/>
+        <w:t xml:space="preserve">, the more </w:t>
+      </w:r>
+      <w:r>
+        <w:rPr/>
+        <w:t>V</w:t>
+      </w:r>
+      <w:r>
+        <w:rPr/>
+        <w:t>olatil</w:t>
+      </w:r>
+      <w:r>
+        <w:rPr/>
+        <w:t>ity</w:t>
+      </w:r>
+      <w:r>
+        <w:rPr/>
+        <w:t xml:space="preserve"> the less Liquidity, but the more Volume the more</w:t>
+      </w:r>
+      <w:r>
+        <w:rPr/>
+        <w:t xml:space="preserve"> Liquidity</w:t>
+      </w:r>
+      <w:r>
+        <w:rPr/>
+        <w:t xml:space="preserve">. At the same time, the </w:t>
+      </w:r>
+      <w:r>
+        <w:rPr/>
+        <w:t>longer it terms the more Volatility, so, the Term is key.</w:t>
+      </w:r>
+    </w:p>
+    <w:p>
+      <w:pPr>
+        <w:pStyle w:val="Normal"/>
+        <w:suppressLineNumbers w:val="0"/>
+        <w:bidi w:val="0"/>
+        <w:spacing w:before="0" w:beforeAutospacing="off" w:after="160" w:afterAutospacing="off" w:line="279" w:lineRule="auto"/>
+        <w:ind w:left="0" w:right="0"/>
+        <w:jc w:val="left"/>
+      </w:pPr>
+      <w:r>
+        <w:rPr/>
+        <w:t xml:space="preserve">In most of the cases, the businesses that get into </w:t>
+      </w:r>
+      <w:r>
+        <w:rPr/>
+        <w:t xml:space="preserve">long Term </w:t>
+      </w:r>
+      <w:r>
+        <w:rPr/>
+        <w:t xml:space="preserve">Debts </w:t>
+      </w:r>
+      <w:r>
+        <w:rPr/>
+        <w:t>to get more returns</w:t>
+      </w:r>
+      <w:r>
+        <w:rPr/>
+        <w:t xml:space="preserve"> –</w:t>
+      </w:r>
+      <w:r>
+        <w:rPr/>
+        <w:t xml:space="preserve">because </w:t>
+      </w:r>
+      <w:r>
+        <w:rPr/>
+        <w:t xml:space="preserve">generally the </w:t>
+      </w:r>
+      <w:r>
+        <w:rPr/>
+        <w:t>longest-Term</w:t>
+      </w:r>
+      <w:r>
+        <w:rPr/>
+        <w:t xml:space="preserve"> Debts yields a higher Interest Rate</w:t>
+      </w:r>
+      <w:r>
+        <w:rPr/>
+        <w:t>–</w:t>
+      </w:r>
+      <w:r>
+        <w:rPr/>
+        <w:t xml:space="preserve"> and pay short-Term Debts to </w:t>
+      </w:r>
+      <w:r>
+        <w:rPr/>
+        <w:t>get that gap in benefits, they could be in trouble if they have more of the short-</w:t>
+      </w:r>
+      <w:r>
+        <w:rPr/>
+        <w:t>Term Debts than long-Term Assets as most liquid Assets to respond against a big Debts cancelling</w:t>
+      </w:r>
+      <w:r>
+        <w:rPr/>
+        <w:t xml:space="preserve">; because of this is why a </w:t>
+      </w:r>
+      <w:r>
+        <w:rPr/>
+        <w:t>high short-Term Production Ratio return</w:t>
+      </w:r>
+      <w:r>
+        <w:rPr/>
+        <w:t xml:space="preserve">, this </w:t>
+      </w:r>
+      <w:r>
+        <w:rPr/>
+        <w:t>enhances</w:t>
+      </w:r>
+      <w:r>
+        <w:rPr/>
+        <w:t xml:space="preserve"> the Liquidity Ratio</w:t>
+      </w:r>
+      <w:r>
+        <w:rPr/>
+        <w:t xml:space="preserve">. </w:t>
+      </w:r>
+      <w:r>
+        <w:rPr/>
+        <w:t xml:space="preserve">In fact, a bad </w:t>
+      </w:r>
+      <w:r>
+        <w:rPr/>
+        <w:t>Liquidity R</w:t>
+      </w:r>
+      <w:r>
+        <w:rPr/>
+        <w:t xml:space="preserve">atio tends to creditors (other “investors”) to buy (or </w:t>
+      </w:r>
+      <w:r>
+        <w:rPr/>
+        <w:t>Demand</w:t>
+      </w:r>
+      <w:r>
+        <w:rPr/>
+        <w:t>)</w:t>
+      </w:r>
+      <w:r>
+        <w:rPr/>
+        <w:t xml:space="preserve"> another Business “debt”, and if a Business must to sell </w:t>
+      </w:r>
+      <w:r>
+        <w:rPr/>
+        <w:t>non-liquid Assets to pay its Debts the Ratio get worse because of the Risk component.</w:t>
+      </w:r>
+    </w:p>
+    <w:p>
+      <w:pPr>
+        <w:pStyle w:val="Normal"/>
+        <w:suppressLineNumbers w:val="0"/>
+        <w:bidi w:val="0"/>
+        <w:spacing w:before="0" w:beforeAutospacing="off" w:after="160" w:afterAutospacing="off" w:line="279" w:lineRule="auto"/>
+        <w:ind w:left="0" w:right="0"/>
+        <w:jc w:val="left"/>
+      </w:pPr>
+      <w:r>
+        <w:rPr/>
+        <w:t xml:space="preserve">Don't get confused, it’s important to remember that a Business have Assets, real ones ready to be </w:t>
+      </w:r>
+      <w:r>
+        <w:rPr/>
+        <w:t>consumed</w:t>
+      </w:r>
+      <w:r>
+        <w:rPr/>
+        <w:t xml:space="preserve"> if its required</w:t>
+      </w:r>
+      <w:r>
+        <w:rPr/>
+        <w:t xml:space="preserve">, but they can also </w:t>
+      </w:r>
+      <w:r>
+        <w:rPr/>
+        <w:t xml:space="preserve">issue </w:t>
+      </w:r>
+      <w:r>
+        <w:rPr/>
+        <w:t xml:space="preserve">Debts, this are promises to pay with future Assets, so, this is a </w:t>
+      </w:r>
+      <w:proofErr w:type="gramStart"/>
+      <w:r>
+        <w:rPr/>
+        <w:t>Business</w:t>
+      </w:r>
+      <w:proofErr w:type="gramEnd"/>
+      <w:r>
+        <w:rPr/>
+        <w:t xml:space="preserve"> debt, </w:t>
+      </w:r>
+      <w:r>
+        <w:rPr/>
+        <w:t>but it’s more like a financial asset, because it</w:t>
+      </w:r>
+      <w:r>
+        <w:rPr/>
+        <w:t>’</w:t>
+      </w:r>
+      <w:r>
+        <w:rPr/>
+        <w:t>s</w:t>
+      </w:r>
+      <w:r>
+        <w:rPr/>
+        <w:t xml:space="preserve"> supported by its real Assets.</w:t>
+      </w:r>
+      <w:r>
+        <w:rPr/>
+        <w:t xml:space="preserve"> But this is not the end, every financial asset, so to say, has its </w:t>
+      </w:r>
+      <w:r>
+        <w:rPr/>
+        <w:t>p</w:t>
+      </w:r>
+      <w:r>
+        <w:rPr/>
+        <w:t>as</w:t>
+      </w:r>
+      <w:r>
+        <w:rPr/>
+        <w:t>sive face or counterpart</w:t>
+      </w:r>
+      <w:r>
+        <w:rPr/>
+        <w:t xml:space="preserve">, this </w:t>
+      </w:r>
+      <w:r>
+        <w:rPr/>
+        <w:t>p</w:t>
+      </w:r>
+      <w:r>
+        <w:rPr/>
+        <w:t>assive</w:t>
+      </w:r>
+      <w:r>
+        <w:rPr/>
+        <w:t xml:space="preserve"> is the real debt that a Business or Citizen has in its </w:t>
+      </w:r>
+      <w:proofErr w:type="spellStart"/>
+      <w:r>
+        <w:rPr/>
+        <w:t>CommercialBalance</w:t>
+      </w:r>
+      <w:proofErr w:type="spellEnd"/>
+      <w:r>
+        <w:rPr/>
+        <w:t xml:space="preserve">, </w:t>
+      </w:r>
+      <w:r>
+        <w:rPr/>
+        <w:t xml:space="preserve">this is because a </w:t>
+      </w:r>
+      <w:proofErr w:type="gramStart"/>
+      <w:r>
+        <w:rPr/>
+        <w:t>Business</w:t>
+      </w:r>
+      <w:proofErr w:type="gramEnd"/>
+      <w:r>
+        <w:rPr/>
+        <w:t xml:space="preserve"> debt is an asset for its creditor, and their Liquidity Rates are inverse</w:t>
+      </w:r>
+      <w:r>
+        <w:rPr/>
+        <w:t>s of each other</w:t>
+      </w:r>
+      <w:r>
+        <w:rPr/>
+        <w:t>.</w:t>
+      </w:r>
+    </w:p>
+    <w:p>
+      <w:pPr>
+        <w:pStyle w:val="Normal"/>
+        <w:suppressLineNumbers w:val="0"/>
+        <w:bidi w:val="0"/>
+        <w:spacing w:before="0" w:beforeAutospacing="off" w:after="160" w:afterAutospacing="off" w:line="279" w:lineRule="auto"/>
+        <w:ind w:left="0" w:right="0"/>
+        <w:jc w:val="left"/>
+      </w:pPr>
+    </w:p>
+    <w:p>
+      <w:pPr>
+        <w:pStyle w:val="Normal"/>
+        <w:suppressLineNumbers w:val="0"/>
+        <w:bidi w:val="0"/>
+        <w:spacing w:before="0" w:beforeAutospacing="off" w:after="160" w:afterAutospacing="off" w:line="279" w:lineRule="auto"/>
+        <w:ind w:left="0" w:right="0"/>
+        <w:jc w:val="left"/>
+        <w:rPr>
+          <w:b w:val="1"/>
+          <w:bCs w:val="1"/>
+          <w:sz w:val="28"/>
+          <w:szCs w:val="28"/>
+        </w:rPr>
+      </w:pPr>
+      <w:r>
+        <w:rPr>
+          <w:b w:val="1"/>
+          <w:bCs w:val="1"/>
+          <w:sz w:val="28"/>
+          <w:szCs w:val="28"/>
+        </w:rPr>
+        <w:t>Interest</w:t>
+      </w:r>
+      <w:r>
+        <w:rPr>
+          <w:b w:val="1"/>
+          <w:bCs w:val="1"/>
+          <w:sz w:val="28"/>
+          <w:szCs w:val="28"/>
+        </w:rPr>
+        <w:t xml:space="preserve"> &amp; Interest</w:t>
+      </w:r>
+      <w:r>
+        <w:rPr>
+          <w:b w:val="1"/>
+          <w:bCs w:val="1"/>
+          <w:sz w:val="28"/>
+          <w:szCs w:val="28"/>
+        </w:rPr>
+        <w:t xml:space="preserve"> Rate</w:t>
+      </w:r>
+      <w:r>
+        <w:rPr>
+          <w:b w:val="1"/>
+          <w:bCs w:val="1"/>
+          <w:sz w:val="28"/>
+          <w:szCs w:val="28"/>
+        </w:rPr>
+        <w:t xml:space="preserve"> </w:t>
+      </w:r>
+      <w:r>
+        <w:rPr>
+          <w:b w:val="1"/>
+          <w:bCs w:val="1"/>
+          <w:sz w:val="28"/>
+          <w:szCs w:val="28"/>
+        </w:rPr>
+        <w:t>variable</w:t>
+      </w:r>
+    </w:p>
+    <w:p>
+      <w:pPr>
+        <w:pStyle w:val="Normal"/>
+        <w:suppressLineNumbers w:val="0"/>
+        <w:bidi w:val="0"/>
+        <w:spacing w:before="0" w:beforeAutospacing="off" w:after="160" w:afterAutospacing="off" w:line="279" w:lineRule="auto"/>
+        <w:ind w:left="0" w:right="0"/>
+        <w:jc w:val="left"/>
+      </w:pPr>
+      <w:r>
+        <w:rPr/>
+        <w:t xml:space="preserve">A “debt”, as an asset borrowed, has a property that calls Interest, </w:t>
+      </w:r>
+      <w:r>
+        <w:rPr/>
+        <w:t>this is its cost of financing</w:t>
+      </w:r>
+      <w:r>
+        <w:rPr/>
+        <w:t xml:space="preserve">; so, as a Product it has an Interest given, in case of borrow, but there will be some that be considered the most </w:t>
+      </w:r>
+      <w:r>
+        <w:rPr/>
+        <w:t>rental but conservative ones, that will set the Interes</w:t>
+      </w:r>
+      <w:r>
+        <w:rPr/>
+        <w:t>t Rate variable</w:t>
+      </w:r>
+      <w:r>
+        <w:rPr/>
+        <w:t xml:space="preserve"> on a Market that will tell everyone what’s the cost of opportunity, </w:t>
+      </w:r>
+      <w:r>
+        <w:rPr/>
+        <w:t xml:space="preserve">because all the monetary variables, as the </w:t>
+      </w:r>
+      <w:r>
+        <w:rPr/>
+        <w:t>Scarcity</w:t>
+      </w:r>
+      <w:r>
+        <w:rPr/>
+        <w:t>, are set from this Inter</w:t>
+      </w:r>
+      <w:r>
+        <w:rPr/>
+        <w:t xml:space="preserve">est Rate, or the </w:t>
+      </w:r>
+      <w:r>
+        <w:rPr/>
+        <w:t>safest (or conservative)</w:t>
+      </w:r>
+      <w:r>
+        <w:rPr/>
+        <w:t xml:space="preserve"> Product Interest.</w:t>
+      </w:r>
+    </w:p>
+    <w:p>
+      <w:pPr>
+        <w:pStyle w:val="Normal"/>
+        <w:suppressLineNumbers w:val="0"/>
+        <w:bidi w:val="0"/>
+        <w:spacing w:before="0" w:beforeAutospacing="off" w:after="160" w:afterAutospacing="off" w:line="279" w:lineRule="auto"/>
+        <w:ind w:left="0" w:right="0"/>
+        <w:jc w:val="left"/>
+      </w:pPr>
+      <w:r>
+        <w:rPr/>
+        <w:t xml:space="preserve">The reason is that everybody will want to compare a charge or buy with the investment in an </w:t>
+      </w:r>
+      <w:r>
+        <w:rPr/>
+        <w:t>asset</w:t>
+      </w:r>
+      <w:r>
+        <w:rPr/>
+        <w:t xml:space="preserve"> that is totally </w:t>
+      </w:r>
+      <w:r>
+        <w:rPr/>
+        <w:t xml:space="preserve">certain that will be rentable at the investment </w:t>
+      </w:r>
+      <w:r>
+        <w:rPr/>
+        <w:t xml:space="preserve">culmination, when the debt bought has matured and the cash flow </w:t>
+      </w:r>
+      <w:r>
+        <w:rPr/>
+        <w:t>be fulfilled, this is, when the no-liquid investment becomes liquid</w:t>
+      </w:r>
+      <w:r>
+        <w:rPr/>
+        <w:t>.</w:t>
+      </w:r>
+    </w:p>
+    <w:p>
+      <w:pPr>
+        <w:pStyle w:val="Normal"/>
+        <w:suppressLineNumbers w:val="0"/>
+        <w:bidi w:val="0"/>
+        <w:spacing w:before="0" w:beforeAutospacing="off" w:after="160" w:afterAutospacing="off" w:line="279" w:lineRule="auto"/>
+        <w:ind w:left="0" w:right="0"/>
+        <w:jc w:val="left"/>
+      </w:pPr>
+      <w:r>
+        <w:rPr/>
+        <w:t xml:space="preserve">What makes an Interest be set is </w:t>
+      </w:r>
+      <w:r>
+        <w:rPr/>
+        <w:t xml:space="preserve">a function where all their parameters are variables of another previous condition, but the first one that depends </w:t>
+      </w:r>
+      <w:r>
+        <w:rPr/>
+        <w:t xml:space="preserve">of no external factor is the Productivity that the Product offers, when that asset is </w:t>
+      </w:r>
+      <w:r>
+        <w:rPr/>
+        <w:t>super liquid the Productivity is the maximum possible</w:t>
+      </w:r>
+      <w:r>
+        <w:rPr/>
+        <w:t xml:space="preserve"> Rate</w:t>
+      </w:r>
+      <w:r>
+        <w:rPr/>
+        <w:t xml:space="preserve"> doing something without Risk, or</w:t>
+      </w:r>
+      <w:r>
+        <w:rPr/>
+        <w:t xml:space="preserve"> that</w:t>
+      </w:r>
+      <w:r>
+        <w:rPr/>
+        <w:t xml:space="preserve"> takes</w:t>
+      </w:r>
+      <w:r>
+        <w:rPr/>
+        <w:t xml:space="preserve"> </w:t>
+      </w:r>
+      <w:r>
+        <w:rPr/>
+        <w:t xml:space="preserve">long-terms to </w:t>
+      </w:r>
+      <w:r>
+        <w:rPr/>
+        <w:t xml:space="preserve">be </w:t>
+      </w:r>
+      <w:r>
+        <w:rPr/>
+        <w:t>canceled</w:t>
+      </w:r>
+      <w:r>
+        <w:rPr/>
+        <w:t>;</w:t>
+      </w:r>
+      <w:r>
+        <w:rPr/>
+        <w:t xml:space="preserve"> </w:t>
+      </w:r>
+      <w:r>
+        <w:rPr/>
+        <w:t xml:space="preserve">then is </w:t>
+      </w:r>
+      <w:r>
+        <w:rPr/>
+        <w:t xml:space="preserve">its </w:t>
+      </w:r>
+      <w:r>
+        <w:rPr/>
+        <w:t>Scarcity</w:t>
+      </w:r>
+      <w:r>
+        <w:rPr/>
+        <w:t>, depicting its</w:t>
+      </w:r>
+      <w:r>
+        <w:rPr/>
+        <w:t xml:space="preserve"> availability</w:t>
+      </w:r>
+      <w:r>
+        <w:rPr/>
+        <w:t xml:space="preserve">. </w:t>
+      </w:r>
+      <w:r>
+        <w:rPr/>
+        <w:t xml:space="preserve">So, these are the four parameters, Productivity, </w:t>
+      </w:r>
+      <w:r>
+        <w:rPr/>
+        <w:t>Scarcity</w:t>
+      </w:r>
+      <w:r>
+        <w:rPr/>
+        <w:t xml:space="preserve">, Risk and </w:t>
+      </w:r>
+      <w:r>
+        <w:rPr/>
+        <w:t xml:space="preserve">the </w:t>
+      </w:r>
+      <w:r>
+        <w:rPr/>
+        <w:t>Interest Rate, or Interest without any associated Risk.</w:t>
+      </w:r>
+      <w:r>
+        <w:rPr/>
+        <w:t xml:space="preserve"> The Interest Rate is the temporal preference or the value of time, it’s </w:t>
+      </w:r>
+      <w:r>
+        <w:rPr/>
+        <w:t xml:space="preserve">the proportion between Saves and Spendings of the Society, because of this Interest Rate is an outer </w:t>
+      </w:r>
+      <w:r>
+        <w:rPr/>
+        <w:t xml:space="preserve">Interest component for any Product, </w:t>
+      </w:r>
+      <w:r>
+        <w:rPr/>
+        <w:t xml:space="preserve">same </w:t>
+      </w:r>
+      <w:r>
+        <w:rPr/>
+        <w:t xml:space="preserve">as </w:t>
+      </w:r>
+      <w:r>
+        <w:rPr/>
+        <w:t>Risk</w:t>
+      </w:r>
+      <w:r>
+        <w:rPr/>
+        <w:t>,</w:t>
+      </w:r>
+      <w:r>
+        <w:rPr/>
+        <w:t xml:space="preserve"> </w:t>
+      </w:r>
+      <w:r>
+        <w:rPr/>
+        <w:t>that</w:t>
+      </w:r>
+      <w:r>
+        <w:rPr/>
+        <w:t xml:space="preserve"> </w:t>
+      </w:r>
+      <w:r>
+        <w:rPr/>
+        <w:t>it</w:t>
+      </w:r>
+      <w:r>
+        <w:rPr/>
+        <w:t>’</w:t>
+      </w:r>
+      <w:r>
+        <w:rPr/>
+        <w:t>s the equation based on the probability of unpayment, by any reason</w:t>
+      </w:r>
+      <w:r>
+        <w:rPr/>
+        <w:t>.</w:t>
+      </w:r>
+    </w:p>
+    <w:p>
+      <w:pPr>
+        <w:pStyle w:val="Normal"/>
+        <w:suppressLineNumbers w:val="0"/>
+        <w:bidi w:val="0"/>
+        <w:spacing w:before="0" w:beforeAutospacing="off" w:after="160" w:afterAutospacing="off" w:line="279" w:lineRule="auto"/>
+        <w:ind w:left="0" w:right="0"/>
+        <w:jc w:val="left"/>
+      </w:pPr>
+    </w:p>
+    <w:p>
+      <w:pPr>
+        <w:pStyle w:val="Normal"/>
+        <w:suppressLineNumbers w:val="0"/>
+        <w:bidi w:val="0"/>
+        <w:spacing w:before="0" w:beforeAutospacing="off" w:after="160" w:afterAutospacing="off" w:line="279" w:lineRule="auto"/>
+        <w:ind w:left="0" w:right="0"/>
+        <w:jc w:val="left"/>
+        <w:rPr>
+          <w:b w:val="1"/>
+          <w:bCs w:val="1"/>
+          <w:sz w:val="28"/>
+          <w:szCs w:val="28"/>
+        </w:rPr>
+      </w:pPr>
+      <w:r>
+        <w:rPr>
+          <w:b w:val="1"/>
+          <w:bCs w:val="1"/>
+          <w:sz w:val="28"/>
+          <w:szCs w:val="28"/>
+        </w:rPr>
+        <w:t xml:space="preserve">Inner and outer </w:t>
+      </w:r>
+      <w:r>
+        <w:rPr>
+          <w:b w:val="1"/>
+          <w:bCs w:val="1"/>
+          <w:sz w:val="28"/>
+          <w:szCs w:val="28"/>
+        </w:rPr>
+        <w:t xml:space="preserve">Interest component </w:t>
+      </w:r>
+      <w:r>
+        <w:rPr>
+          <w:b w:val="1"/>
+          <w:bCs w:val="1"/>
+          <w:sz w:val="28"/>
+          <w:szCs w:val="28"/>
+        </w:rPr>
+        <w:t>properties</w:t>
+      </w:r>
+    </w:p>
+    <w:p>
+      <w:pPr>
+        <w:pStyle w:val="Normal"/>
+        <w:suppressLineNumbers w:val="0"/>
+        <w:bidi w:val="0"/>
+        <w:spacing w:before="0" w:beforeAutospacing="off" w:after="160" w:afterAutospacing="off" w:line="279" w:lineRule="auto"/>
+        <w:ind w:left="0" w:right="0"/>
+        <w:jc w:val="left"/>
+      </w:pPr>
+      <w:r>
+        <w:rPr/>
+        <w:t>Scarcity</w:t>
+      </w:r>
+      <w:r>
+        <w:rPr/>
+        <w:t>,</w:t>
+      </w:r>
+      <w:r>
+        <w:rPr/>
+        <w:t xml:space="preserve"> we already saw it with the Demand and Supply properties, </w:t>
+      </w:r>
+      <w:r>
+        <w:rPr/>
+        <w:t>now we need to see about the Productivity, and in this Liquidity and Interest scopes we care about for what</w:t>
+      </w:r>
+      <w:r>
+        <w:rPr/>
+        <w:t xml:space="preserve"> it is need it and how much is profitable, because Productivity in a production chain scope is the </w:t>
+      </w:r>
+      <w:r>
+        <w:rPr/>
+        <w:t>O</w:t>
+      </w:r>
+      <w:r>
+        <w:rPr/>
+        <w:t>utpu</w:t>
+      </w:r>
+      <w:r>
+        <w:rPr/>
+        <w:t xml:space="preserve">t / </w:t>
+      </w:r>
+      <w:r>
+        <w:rPr/>
+        <w:t xml:space="preserve">Wages </w:t>
+      </w:r>
+      <w:r>
+        <w:rPr/>
+        <w:t xml:space="preserve">+ </w:t>
+      </w:r>
+      <w:r>
+        <w:rPr/>
+        <w:t>Capital invested</w:t>
+      </w:r>
+      <w:r>
+        <w:rPr/>
+        <w:t xml:space="preserve">, but here </w:t>
+      </w:r>
+      <w:r>
+        <w:rPr/>
+        <w:t xml:space="preserve">Productivity is just its profits or </w:t>
+      </w:r>
+      <w:r>
+        <w:rPr/>
+        <w:t>the Return</w:t>
+      </w:r>
+      <w:r>
+        <w:rPr/>
+        <w:t>s</w:t>
+      </w:r>
+      <w:r>
+        <w:rPr/>
+        <w:t xml:space="preserve">, and this is the expected profits average based on </w:t>
+      </w:r>
+      <w:r>
+        <w:rPr/>
+        <w:t>actual</w:t>
+      </w:r>
+      <w:r>
+        <w:rPr/>
+        <w:t xml:space="preserve"> </w:t>
+      </w:r>
+      <w:r>
+        <w:rPr/>
+        <w:t xml:space="preserve">previous </w:t>
+      </w:r>
+      <w:r>
+        <w:rPr/>
+        <w:t xml:space="preserve">Business </w:t>
+      </w:r>
+      <w:r>
+        <w:rPr/>
+        <w:t>Returns</w:t>
+      </w:r>
+      <w:r>
+        <w:rPr/>
+        <w:t>.</w:t>
+      </w:r>
+      <w:r>
+        <w:rPr/>
+        <w:t xml:space="preserve"> These are the inner components, so you take the final amount of Output and multiply it by </w:t>
+      </w:r>
+      <w:r>
+        <w:rPr/>
+        <w:t>Demand / Supply, and by Output / Returns</w:t>
+      </w:r>
+      <w:r>
+        <w:rPr/>
+        <w:t>, both are float numbers as Capital information.</w:t>
+      </w:r>
+    </w:p>
+    <w:p>
+      <w:pPr>
+        <w:pStyle w:val="Normal"/>
+        <w:suppressLineNumbers w:val="0"/>
+        <w:bidi w:val="0"/>
+        <w:spacing w:before="0" w:beforeAutospacing="off" w:after="160" w:afterAutospacing="off" w:line="279" w:lineRule="auto"/>
+        <w:ind w:left="0" w:right="0"/>
+        <w:jc w:val="left"/>
+      </w:pPr>
+      <w:r>
+        <w:rPr/>
+        <w:t>The outer components are the Risk and the Interest Rate, this is, the most conservative investment Returns</w:t>
+      </w:r>
+      <w:r>
+        <w:rPr/>
+        <w:t xml:space="preserve">, let me explain this; the Market will find an accessible and </w:t>
+      </w:r>
+      <w:r>
+        <w:rPr/>
+        <w:t xml:space="preserve">super safe asset like a </w:t>
+      </w:r>
+      <w:r>
+        <w:rPr/>
+        <w:t xml:space="preserve">successful </w:t>
+      </w:r>
+      <w:r>
+        <w:rPr/>
+        <w:t>Business</w:t>
+      </w:r>
+      <w:r>
+        <w:rPr/>
+        <w:t xml:space="preserve"> Debts, in a minimal civilized Society, or a super liquid Product in </w:t>
+      </w:r>
+      <w:r>
+        <w:rPr/>
+        <w:t xml:space="preserve">a primitive one. The Risk is somewhat complex, this is the </w:t>
+      </w:r>
+      <w:r>
+        <w:rPr/>
+        <w:t xml:space="preserve">Market assessment about the unpayment </w:t>
+      </w:r>
+      <w:r>
+        <w:rPr/>
+        <w:t xml:space="preserve">probability, returning to the examples, </w:t>
+      </w:r>
+      <w:r>
+        <w:rPr/>
+        <w:t xml:space="preserve">the more a Business become insolvent the more the </w:t>
+      </w:r>
+      <w:proofErr w:type="spellStart"/>
+      <w:r>
+        <w:rPr/>
+        <w:t>RiskPrime</w:t>
+      </w:r>
+      <w:proofErr w:type="spellEnd"/>
+      <w:r>
+        <w:rPr/>
+        <w:t>,</w:t>
+      </w:r>
+      <w:r>
+        <w:rPr/>
+        <w:t xml:space="preserve"> or the unpayment chance</w:t>
+      </w:r>
+      <w:r>
+        <w:rPr/>
+        <w:t xml:space="preserve"> to his issued Debts</w:t>
+      </w:r>
+      <w:r>
+        <w:rPr/>
+        <w:t xml:space="preserve">, in a civilized Society; in a primitive one the </w:t>
+      </w:r>
+      <w:proofErr w:type="spellStart"/>
+      <w:r>
+        <w:rPr/>
+        <w:t>RiskPrime</w:t>
+      </w:r>
+      <w:proofErr w:type="spellEnd"/>
+      <w:r>
+        <w:rPr/>
+        <w:t xml:space="preserve"> is associated to the Demand over a Product, the less demanded </w:t>
+      </w:r>
+      <w:r>
+        <w:rPr/>
+        <w:t xml:space="preserve">Product the less chance to get Liquidity to pay its Debts. So, the calculation to the Risk is: </w:t>
+      </w:r>
+      <w:r>
+        <w:rPr/>
+        <w:t xml:space="preserve">1 – </w:t>
+      </w:r>
+      <w:proofErr w:type="spellStart"/>
+      <w:r>
+        <w:rPr/>
+        <w:t>PaymentRate</w:t>
+      </w:r>
+      <w:proofErr w:type="spellEnd"/>
+      <w:r>
+        <w:rPr/>
+        <w:t xml:space="preserve"> </w:t>
+      </w:r>
+      <w:r>
+        <w:rPr/>
+        <w:t xml:space="preserve">/ </w:t>
+      </w:r>
+      <w:proofErr w:type="spellStart"/>
+      <w:r>
+        <w:rPr/>
+        <w:t>PaymentRate</w:t>
+      </w:r>
+      <w:proofErr w:type="spellEnd"/>
+      <w:r>
+        <w:rPr/>
+        <w:t xml:space="preserve">, where </w:t>
+      </w:r>
+      <w:proofErr w:type="spellStart"/>
+      <w:r>
+        <w:rPr/>
+        <w:t>PaymentRate</w:t>
+      </w:r>
+      <w:proofErr w:type="spellEnd"/>
+      <w:r>
+        <w:rPr/>
+        <w:t xml:space="preserve"> is 1 – </w:t>
+      </w:r>
+      <w:proofErr w:type="spellStart"/>
+      <w:r>
+        <w:rPr/>
+        <w:t>RiskPrime</w:t>
+      </w:r>
+      <w:proofErr w:type="spellEnd"/>
+      <w:r>
+        <w:rPr/>
+        <w:t>.</w:t>
+      </w:r>
+    </w:p>
+    <w:p>
+      <w:pPr>
+        <w:pStyle w:val="Normal"/>
+        <w:suppressLineNumbers w:val="0"/>
+        <w:bidi w:val="0"/>
+        <w:spacing w:before="0" w:beforeAutospacing="off" w:after="160" w:afterAutospacing="off" w:line="279" w:lineRule="auto"/>
+        <w:ind w:left="0" w:right="0"/>
+        <w:jc w:val="left"/>
+      </w:pPr>
+      <w:r>
+        <w:rPr/>
+        <w:t xml:space="preserve">So, the Interest for each Product is the final sum of every component, resulting in: Interest = </w:t>
+      </w:r>
+      <w:r>
+        <w:rPr/>
+        <w:t>Returns + Scarcity + Risk + Interest Rate.</w:t>
+      </w:r>
+      <w:r>
+        <w:br/>
+      </w:r>
+    </w:p>
+    <w:p>
+      <w:pPr>
+        <w:pStyle w:val="Normal"/>
+        <w:suppressLineNumbers w:val="0"/>
+        <w:bidi w:val="0"/>
+        <w:spacing w:before="0" w:beforeAutospacing="off" w:after="160" w:afterAutospacing="off" w:line="279" w:lineRule="auto"/>
+        <w:ind w:left="0" w:right="0"/>
+        <w:jc w:val="left"/>
+      </w:pPr>
+      <w:r>
+        <w:rPr>
+          <w:b w:val="1"/>
+          <w:bCs w:val="1"/>
+          <w:sz w:val="28"/>
+          <w:szCs w:val="28"/>
+        </w:rPr>
+        <w:t>Saves versus Spendings</w:t>
+      </w:r>
+    </w:p>
+    <w:p>
+      <w:pPr>
+        <w:pStyle w:val="Normal"/>
+        <w:suppressLineNumbers w:val="0"/>
+        <w:bidi w:val="0"/>
+        <w:spacing w:before="0" w:beforeAutospacing="off" w:after="160" w:afterAutospacing="off" w:line="279" w:lineRule="auto"/>
+        <w:ind w:left="0" w:right="0"/>
+        <w:jc w:val="left"/>
+      </w:pPr>
+      <w:r>
+        <w:rPr/>
+        <w:t>People save when their “spending capacity” reach a “Satisfaction boun</w:t>
+      </w:r>
+      <w:r>
+        <w:rPr/>
+        <w:t xml:space="preserve">dary”, this is </w:t>
+      </w:r>
+      <w:r>
+        <w:rPr/>
+        <w:t xml:space="preserve">threshold of a Necessity Satisfaction reach, when you produce you get your necessities satisfied </w:t>
+      </w:r>
+      <w:r>
+        <w:rPr/>
+        <w:t>until</w:t>
+      </w:r>
+      <w:r>
+        <w:rPr/>
+        <w:t xml:space="preserve"> </w:t>
+      </w:r>
+      <w:r>
+        <w:rPr/>
+        <w:t xml:space="preserve">they </w:t>
+      </w:r>
+      <w:r>
+        <w:rPr/>
+        <w:t>found another Necessity that isn’t as so satisfied as the first (and more important and pri</w:t>
+      </w:r>
+      <w:r>
+        <w:rPr/>
+        <w:t>ority than the second one</w:t>
+      </w:r>
+      <w:r>
+        <w:rPr/>
+        <w:t>); and just when you get all your necessities satisfied to a similar level you can pass to another where you got a new open field so to speak. Ok, when you get to</w:t>
+      </w:r>
+      <w:r>
+        <w:rPr/>
+        <w:t xml:space="preserve"> the point where the Necessity that you missed to satisfy as much as the previous priority, th</w:t>
+      </w:r>
+      <w:r>
+        <w:rPr/>
+        <w:t xml:space="preserve">at’s the point where you get that threshold, and it’s there where the Citizen needs more Capital invested to get the new level of </w:t>
+      </w:r>
+      <w:r>
+        <w:rPr/>
+        <w:t>“</w:t>
+      </w:r>
+      <w:r>
+        <w:rPr/>
+        <w:t>necessities satis</w:t>
+      </w:r>
+      <w:r>
+        <w:rPr/>
+        <w:t>factions”</w:t>
+      </w:r>
+      <w:r>
+        <w:rPr/>
+        <w:t>.</w:t>
+      </w:r>
+    </w:p>
+    <w:p>
+      <w:pPr>
+        <w:pStyle w:val="Normal"/>
+        <w:suppressLineNumbers w:val="0"/>
+        <w:bidi w:val="0"/>
+        <w:spacing w:before="0" w:beforeAutospacing="off" w:after="160" w:afterAutospacing="off" w:line="279" w:lineRule="auto"/>
+        <w:ind w:left="0" w:right="0"/>
+        <w:jc w:val="left"/>
+      </w:pPr>
+      <w:r>
+        <w:rPr/>
+        <w:t xml:space="preserve">Following the principles of decreased marginal value, the Citizen reach at a point all their basic and more precious </w:t>
+      </w:r>
+      <w:r>
+        <w:rPr/>
+        <w:t>necessities enough satisfied, he will prefer accumulate the same products in Capital that he</w:t>
+      </w:r>
+      <w:r>
+        <w:rPr/>
+        <w:t xml:space="preserve"> had</w:t>
+      </w:r>
+      <w:r>
+        <w:rPr/>
+        <w:t xml:space="preserve"> already getting</w:t>
+      </w:r>
+      <w:r>
+        <w:rPr/>
+        <w:t xml:space="preserve"> –because of course it is easier to him because he already paid the Fixed Cost of its Business–</w:t>
+      </w:r>
+      <w:r>
+        <w:rPr/>
+        <w:t xml:space="preserve">; well, that’s the Saves, the rest is Spendings, when he get enough Capital to try pay to increase his </w:t>
+      </w:r>
+      <w:r>
+        <w:rPr/>
+        <w:t>spending Capacity, he will Invest or he just spend, both actually are aspects of Spendings object. So</w:t>
+      </w:r>
+      <w:r>
+        <w:rPr/>
+        <w:t>, yes, the Saves are treasuring only, and investments are considered as a part of Spendings.</w:t>
+      </w:r>
+    </w:p>
+    <w:p>
+      <w:pPr>
+        <w:pStyle w:val="Normal"/>
+        <w:suppressLineNumbers w:val="0"/>
+        <w:bidi w:val="0"/>
+        <w:spacing w:before="0" w:beforeAutospacing="off" w:after="160" w:afterAutospacing="off" w:line="279" w:lineRule="auto"/>
+        <w:ind w:left="0" w:right="0"/>
+        <w:jc w:val="left"/>
+      </w:pPr>
     </w:p>
     <w:sectPr>
       <w:pgSz w:w="12240" w:h="15840" w:orient="portrait"/>

</xml_diff>

<commit_message>
last errors in production implementation fixed. Requirements property and whole products structure design refined.
</commit_message>
<xml_diff>
--- a/Designs/Main Funcs.docx
+++ b/Designs/Main Funcs.docx
@@ -3817,7 +3817,15 @@
       </w:pPr>
       <w:r>
         <w:rPr/>
-        <w:t xml:space="preserve">But how’s all this of expensive or “cheaper” Necessity? Well, everyone has a Cost </w:t>
+        <w:t>But how’s all this of expensive or “cheaper” Necessity? Well, every</w:t>
+      </w:r>
+      <w:r>
+        <w:rPr/>
+        <w:t xml:space="preserve"> Product</w:t>
+      </w:r>
+      <w:r>
+        <w:rPr/>
+        <w:t xml:space="preserve"> has a Cost </w:t>
       </w:r>
       <w:r>
         <w:rPr/>
@@ -6121,6 +6129,180 @@
         <w:rPr/>
         <w:t>a leasing Product, and fluctuates accordingly.</w:t>
       </w:r>
+    </w:p>
+    <w:p>
+      <w:pPr>
+        <w:pStyle w:val="Normal"/>
+        <w:suppressLineNumbers w:val="0"/>
+        <w:bidi w:val="0"/>
+        <w:spacing w:before="0" w:beforeAutospacing="off" w:after="160" w:afterAutospacing="off" w:line="279" w:lineRule="auto"/>
+        <w:ind w:left="0" w:right="0"/>
+        <w:jc w:val="left"/>
+      </w:pPr>
+      <w:r>
+        <w:drawing>
+          <wp:inline wp14:editId="202471E8" wp14:anchorId="1C5A3728">
+            <wp:extent cx="6858000" cy="2828925"/>
+            <wp:effectExtent l="0" t="0" r="0" b="0"/>
+            <wp:docPr id="679629561" name="" title=""/>
+            <wp:cNvGraphicFramePr>
+              <a:graphicFrameLocks noChangeAspect="1"/>
+            </wp:cNvGraphicFramePr>
+            <a:graphic>
+              <a:graphicData uri="http://schemas.openxmlformats.org/drawingml/2006/picture">
+                <pic:pic>
+                  <pic:nvPicPr>
+                    <pic:cNvPr id="0" name=""/>
+                    <pic:cNvPicPr/>
+                  </pic:nvPicPr>
+                  <pic:blipFill>
+                    <a:blip r:embed="R360e4de544794dcd">
+                      <a:extLst>
+                        <a:ext xmlns:a="http://schemas.openxmlformats.org/drawingml/2006/main" uri="{28A0092B-C50C-407E-A947-70E740481C1C}">
+                          <a14:useLocalDpi val="0"/>
+                        </a:ext>
+                      </a:extLst>
+                    </a:blip>
+                    <a:stretch>
+                      <a:fillRect/>
+                    </a:stretch>
+                  </pic:blipFill>
+                  <pic:spPr>
+                    <a:xfrm>
+                      <a:off x="0" y="0"/>
+                      <a:ext cx="6858000" cy="2828925"/>
+                    </a:xfrm>
+                    <a:prstGeom prst="rect">
+                      <a:avLst/>
+                    </a:prstGeom>
+                  </pic:spPr>
+                </pic:pic>
+              </a:graphicData>
+            </a:graphic>
+          </wp:inline>
+        </w:drawing>
+      </w:r>
+      <w:r>
+        <w:rPr/>
+        <w:t xml:space="preserve">Step by step: the Capacity is implemented, resting from the initial Capacity as </w:t>
+      </w:r>
+      <w:r>
+        <w:rPr/>
+        <w:t>the object property itself, but then that number is improved by the Level of the Job that he’s implementing, and the technologies that he’s using. It’s somewhat simp</w:t>
+      </w:r>
+      <w:r>
+        <w:rPr/>
+        <w:t>le.</w:t>
+      </w:r>
+    </w:p>
+    <w:p>
+      <w:pPr>
+        <w:pStyle w:val="Normal"/>
+        <w:suppressLineNumbers w:val="0"/>
+        <w:bidi w:val="0"/>
+        <w:spacing w:before="0" w:beforeAutospacing="off" w:after="160" w:afterAutospacing="off" w:line="279" w:lineRule="auto"/>
+        <w:ind w:left="0" w:right="0"/>
+        <w:jc w:val="left"/>
+      </w:pPr>
+      <w:r>
+        <w:drawing>
+          <wp:inline wp14:editId="2524A397" wp14:anchorId="1A9C7D74">
+            <wp:extent cx="6858000" cy="3228975"/>
+            <wp:effectExtent l="0" t="0" r="0" b="0"/>
+            <wp:docPr id="1134970547" name="" title=""/>
+            <wp:cNvGraphicFramePr>
+              <a:graphicFrameLocks noChangeAspect="1"/>
+            </wp:cNvGraphicFramePr>
+            <a:graphic>
+              <a:graphicData uri="http://schemas.openxmlformats.org/drawingml/2006/picture">
+                <pic:pic>
+                  <pic:nvPicPr>
+                    <pic:cNvPr id="0" name=""/>
+                    <pic:cNvPicPr/>
+                  </pic:nvPicPr>
+                  <pic:blipFill>
+                    <a:blip r:embed="R3327a6db1ea2424c">
+                      <a:extLst>
+                        <a:ext xmlns:a="http://schemas.openxmlformats.org/drawingml/2006/main" uri="{28A0092B-C50C-407E-A947-70E740481C1C}">
+                          <a14:useLocalDpi val="0"/>
+                        </a:ext>
+                      </a:extLst>
+                    </a:blip>
+                    <a:stretch>
+                      <a:fillRect/>
+                    </a:stretch>
+                  </pic:blipFill>
+                  <pic:spPr>
+                    <a:xfrm>
+                      <a:off x="0" y="0"/>
+                      <a:ext cx="6858000" cy="3228975"/>
+                    </a:xfrm>
+                    <a:prstGeom prst="rect">
+                      <a:avLst/>
+                    </a:prstGeom>
+                  </pic:spPr>
+                </pic:pic>
+              </a:graphicData>
+            </a:graphic>
+          </wp:inline>
+        </w:drawing>
+      </w:r>
+      <w:r>
+        <w:rPr/>
+        <w:t>As everybody must to work sometimes at least, first he takes</w:t>
+      </w:r>
+      <w:r>
+        <w:rPr/>
+        <w:t xml:space="preserve"> the inputs and the raw product to that Activity, if the Requirements to do so isn’t enough a list with the la</w:t>
+      </w:r>
+      <w:r>
+        <w:rPr/>
+        <w:t>cked products will be sent, if he can then he sets the Capacity</w:t>
+      </w:r>
+      <w:r>
+        <w:rPr/>
+        <w:t xml:space="preserve">, depicting the use of </w:t>
+      </w:r>
+      <w:r>
+        <w:rPr/>
+        <w:t>hi</w:t>
+      </w:r>
+      <w:r>
+        <w:rPr/>
+        <w:t xml:space="preserve">s experience and technologies used, and then a calculation of how many outputs he can produce with </w:t>
+      </w:r>
+      <w:r>
+        <w:rPr/>
+        <w:t xml:space="preserve">his </w:t>
+      </w:r>
+      <w:r>
+        <w:rPr/>
+        <w:t xml:space="preserve">inputs and tools, and separately the inputs are calculated to be consumed, getting waste </w:t>
+      </w:r>
+      <w:r>
+        <w:rPr/>
+        <w:t xml:space="preserve">as result of that process, finally a </w:t>
+      </w:r>
+      <w:proofErr w:type="spellStart"/>
+      <w:r>
+        <w:rPr/>
+        <w:t>ValueTuple</w:t>
+      </w:r>
+      <w:proofErr w:type="spellEnd"/>
+      <w:r>
+        <w:rPr/>
+        <w:t xml:space="preserve"> with both outputs and waste is returned.</w:t>
+      </w:r>
+    </w:p>
+    <w:p>
+      <w:pPr>
+        <w:pStyle w:val="Normal"/>
+        <w:suppressLineNumbers w:val="0"/>
+        <w:bidi w:val="0"/>
+        <w:spacing w:before="0" w:beforeAutospacing="off" w:after="160" w:afterAutospacing="off" w:line="279" w:lineRule="auto"/>
+        <w:ind w:left="0" w:right="0"/>
+        <w:jc w:val="left"/>
+      </w:pPr>
     </w:p>
     <w:p>
       <w:pPr>

</xml_diff>

<commit_message>
all the last worked functions have been fixed and adjusted to the new data structure chosen, and new model features were added.
</commit_message>
<xml_diff>
--- a/Designs/Main Funcs.docx
+++ b/Designs/Main Funcs.docx
@@ -2004,7 +2004,6 @@
           <w:szCs w:val="28"/>
         </w:rPr>
       </w:pPr>
-      <w:proofErr w:type="spellStart"/>
       <w:r>
         <w:rPr>
           <w:b w:val="1"/>
@@ -2012,9 +2011,8 @@
           <w:sz w:val="28"/>
           <w:szCs w:val="28"/>
         </w:rPr>
-        <w:t>INecessity</w:t>
-      </w:r>
-      <w:proofErr w:type="spellEnd"/>
+        <w:t>Necessity</w:t>
+      </w:r>
       <w:r>
         <w:rPr>
           <w:b w:val="1"/>
@@ -2022,7 +2020,16 @@
           <w:sz w:val="28"/>
           <w:szCs w:val="28"/>
         </w:rPr>
-        <w:t xml:space="preserve"> interface</w:t>
+        <w:t xml:space="preserve"> </w:t>
+      </w:r>
+      <w:r>
+        <w:rPr>
+          <w:b w:val="1"/>
+          <w:bCs w:val="1"/>
+          <w:sz w:val="28"/>
+          <w:szCs w:val="28"/>
+        </w:rPr>
+        <w:t>class</w:t>
       </w:r>
     </w:p>
     <w:p>
@@ -2230,6 +2237,10 @@
       <w:r>
         <w:rPr/>
         <w:t>.</w:t>
+      </w:r>
+      <w:r>
+        <w:rPr/>
+        <w:t xml:space="preserve">cd </w:t>
       </w:r>
     </w:p>
     <w:p>

</xml_diff>